<commit_message>
Game Concept + Story added
</commit_message>
<xml_diff>
--- a/GDD/Project Antares GDD.docx
+++ b/GDD/Project Antares GDD.docx
@@ -2601,7 +2601,19 @@
         <w:t>versatile development</w:t>
       </w:r>
       <w:r>
-        <w:t xml:space="preserve"> with file types and image encoding methods.</w:t>
+        <w:t xml:space="preserve"> </w:t>
+      </w:r>
+      <w:r>
+        <w:t>of various</w:t>
+      </w:r>
+      <w:r>
+        <w:t xml:space="preserve"> file types and</w:t>
+      </w:r>
+      <w:r>
+        <w:t xml:space="preserve"> use of</w:t>
+      </w:r>
+      <w:r>
+        <w:t xml:space="preserve"> image encoding methods.</w:t>
       </w:r>
     </w:p>
     <w:p/>
@@ -2640,13 +2652,71 @@
     </w:p>
     <w:p>
       <w:r>
-        <w:t>2D Sci-fi platformer with</w:t>
-      </w:r>
-      <w:r>
-        <w:t xml:space="preserve"> focus on movement</w:t>
-      </w:r>
-      <w:r>
-        <w:t xml:space="preserve"> and melee combat.</w:t>
+        <w:t xml:space="preserve">The </w:t>
+      </w:r>
+      <w:r>
+        <w:t xml:space="preserve">concept of Antares is simply </w:t>
+      </w:r>
+      <w:r>
+        <w:t xml:space="preserve">put as a </w:t>
+      </w:r>
+      <w:r>
+        <w:t>2D platformer with a focus on melee combat</w:t>
+      </w:r>
+      <w:r>
+        <w:t>, offering the player the ability to apply combo attacks to the enemy in a multitude of ways, as well as presenting the player with a myriad of</w:t>
+      </w:r>
+      <w:r>
+        <w:t xml:space="preserve"> encounters, from pure combat levels to puzzles and parkour being mixed in.</w:t>
+      </w:r>
+    </w:p>
+    <w:p>
+      <w:r>
+        <w:t>The player will have</w:t>
+      </w:r>
+      <w:r>
+        <w:t xml:space="preserve"> different movement abilities to compliment the </w:t>
+      </w:r>
+      <w:r>
+        <w:t>melee system, allowing them to close the gap between targets rapidly as well as travers</w:t>
+      </w:r>
+      <w:r>
+        <w:t>e the environment with ease.</w:t>
+      </w:r>
+      <w:r>
+        <w:t xml:space="preserve"> These could be powered slides, double jumps, wall jumps, etc</w:t>
+      </w:r>
+      <w:r>
+        <w:t xml:space="preserve">. </w:t>
+      </w:r>
+    </w:p>
+    <w:p>
+      <w:r>
+        <w:t>The melee combo system will play into this</w:t>
+      </w:r>
+      <w:r>
+        <w:t xml:space="preserve"> system</w:t>
+      </w:r>
+      <w:r>
+        <w:t>, rewarding the player for utilizing the advanced movement te</w:t>
+      </w:r>
+      <w:r>
+        <w:t xml:space="preserve">chniques </w:t>
+      </w:r>
+      <w:r>
+        <w:t>by dealing additional damage to enemies when a melee attack comes soon after a movement ability is used</w:t>
+      </w:r>
+      <w:r>
+        <w:t xml:space="preserve"> and using a different animation to represent this</w:t>
+      </w:r>
+      <w:r>
+        <w:t xml:space="preserve">. </w:t>
+      </w:r>
+      <w:r>
+        <w:t xml:space="preserve">For example, a sprint-slide combined with a melee attack </w:t>
+      </w:r>
+      <w:r>
+        <w:t>would trigger an upper-cut attack animation and deal more damage than a standard sword swing</w:t>
       </w:r>
     </w:p>
     <w:p>
@@ -2667,18 +2737,118 @@
     </w:p>
     <w:p>
       <w:r>
-        <w:t xml:space="preserve">Metal Gear Rising </w:t>
-      </w:r>
-      <w:proofErr w:type="spellStart"/>
-      <w:r>
-        <w:t>Revengance</w:t>
-      </w:r>
-      <w:proofErr w:type="spellEnd"/>
-      <w:r>
-        <w:t xml:space="preserve"> but 2D and in space</w:t>
-      </w:r>
-    </w:p>
-    <w:p/>
+        <w:t xml:space="preserve">The player will play as Captain </w:t>
+      </w:r>
+      <w:r>
+        <w:t>Tyler</w:t>
+      </w:r>
+      <w:r>
+        <w:t xml:space="preserve"> Elliott, a super soldier from Earth’s advanced </w:t>
+      </w:r>
+      <w:r>
+        <w:t>special forces unit, Centurions. Tyler is stationed aboard Neptune Station, a Deep Space Black Site</w:t>
+      </w:r>
+      <w:r>
+        <w:t xml:space="preserve"> in the Epsilon Eridanus System</w:t>
+      </w:r>
+      <w:r>
+        <w:t>, to oversee security of the station’s many projects</w:t>
+      </w:r>
+      <w:r>
+        <w:t>. Neptune Station</w:t>
+      </w:r>
+      <w:r>
+        <w:t xml:space="preserve"> plays host to an assortment of</w:t>
+      </w:r>
+      <w:r>
+        <w:t xml:space="preserve"> </w:t>
+      </w:r>
+      <w:r>
+        <w:t>top-secret</w:t>
+      </w:r>
+      <w:r>
+        <w:t xml:space="preserve"> research projects, ranging from small arms </w:t>
+      </w:r>
+      <w:r>
+        <w:t>testing</w:t>
+      </w:r>
+      <w:r>
+        <w:t xml:space="preserve"> to AI development to gene therapy.</w:t>
+      </w:r>
+    </w:p>
+    <w:p>
+      <w:r>
+        <w:t xml:space="preserve">The first level </w:t>
+      </w:r>
+      <w:r>
+        <w:t>will have the player witness a breakout of a large</w:t>
+      </w:r>
+      <w:r>
+        <w:t xml:space="preserve"> amount of “Xeno</w:t>
+      </w:r>
+      <w:r>
+        <w:t>-</w:t>
+      </w:r>
+      <w:r>
+        <w:t>X</w:t>
+      </w:r>
+      <w:r>
+        <w:t>” Creatures</w:t>
+      </w:r>
+      <w:r>
+        <w:t xml:space="preserve"> before having to defend themselves against a few of them</w:t>
+      </w:r>
+      <w:r>
+        <w:t>. These creatures will make up the majority of the enemies faced throughout the game</w:t>
+      </w:r>
+      <w:r>
+        <w:t xml:space="preserve">. They </w:t>
+      </w:r>
+      <w:r>
+        <w:t>were released by accident when an intern from XenoGene Inc aboard the station left their cell unit</w:t>
+      </w:r>
+      <w:r>
+        <w:t xml:space="preserve"> on low security settings during out of office hours. They then proceeded to form a nest</w:t>
+      </w:r>
+      <w:r>
+        <w:t xml:space="preserve">, rapidly </w:t>
+      </w:r>
+      <w:r>
+        <w:t>reproduce,</w:t>
+      </w:r>
+      <w:r>
+        <w:t xml:space="preserve"> and release a bunch of other XenoGene abominations.</w:t>
+      </w:r>
+    </w:p>
+    <w:p>
+      <w:r>
+        <w:t>Tyler’s priority is to find and eliminate the Xeno</w:t>
+      </w:r>
+      <w:r>
+        <w:t>-</w:t>
+      </w:r>
+      <w:r>
+        <w:t xml:space="preserve">X </w:t>
+      </w:r>
+      <w:r>
+        <w:t>Queen</w:t>
+      </w:r>
+      <w:r>
+        <w:t xml:space="preserve"> and restore order to the station befo</w:t>
+      </w:r>
+      <w:r>
+        <w:t xml:space="preserve">re </w:t>
+      </w:r>
+      <w:r>
+        <w:t>an Earth response fleet arrives to destroy the station along with everyone and everything on board</w:t>
+      </w:r>
+      <w:r>
+        <w:t xml:space="preserve"> in order to prevent </w:t>
+      </w:r>
+      <w:r>
+        <w:t>the Xeno-X escaping.</w:t>
+      </w:r>
+    </w:p>
     <w:p>
       <w:pPr>
         <w:pStyle w:val="Heading2"/>
@@ -2694,13 +2864,46 @@
     </w:p>
     <w:p>
       <w:r>
-        <w:t>Sci-fi</w:t>
-      </w:r>
-      <w:r>
-        <w:br/>
-      </w:r>
-      <w:r>
-        <w:t>Space Station</w:t>
+        <w:t>The over-arching setting and style of Antares will be</w:t>
+      </w:r>
+      <w:r>
+        <w:t xml:space="preserve"> heavily inspired by the “</w:t>
+      </w:r>
+      <w:r>
+        <w:t>moderate</w:t>
+      </w:r>
+      <w:r>
+        <w:t>” sci-fi genre (</w:t>
+      </w:r>
+      <w:r>
+        <w:t>moderate</w:t>
+      </w:r>
+      <w:r>
+        <w:t xml:space="preserve"> implying </w:t>
+      </w:r>
+      <w:r>
+        <w:t>some</w:t>
+      </w:r>
+      <w:r>
+        <w:t xml:space="preserve"> </w:t>
+      </w:r>
+      <w:r>
+        <w:t xml:space="preserve">representation of </w:t>
+      </w:r>
+      <w:r>
+        <w:t>real-world</w:t>
+      </w:r>
+      <w:r>
+        <w:t xml:space="preserve"> physics in both design and function, while also allowing</w:t>
+      </w:r>
+      <w:r>
+        <w:t xml:space="preserve"> purely </w:t>
+      </w:r>
+      <w:r>
+        <w:t>made-up</w:t>
+      </w:r>
+      <w:r>
+        <w:t xml:space="preserve"> physics to be incorporated into the setting). </w:t>
       </w:r>
     </w:p>
     <w:p>
@@ -2718,23 +2921,22 @@
     </w:p>
     <w:p>
       <w:r>
-        <w:t>2D</w:t>
-      </w:r>
-      <w:r>
-        <w:br/>
-        <w:t>Varying height disparities</w:t>
-      </w:r>
-      <w:r>
-        <w:br/>
-        <w:t>Cover</w:t>
-      </w:r>
-      <w:r>
-        <w:br/>
-        <w:t>Slopes</w:t>
-      </w:r>
-      <w:r>
-        <w:br/>
-        <w:t>Doors</w:t>
+        <w:t>The level design of Antares will feature</w:t>
+      </w:r>
+      <w:r>
+        <w:t xml:space="preserve"> </w:t>
+      </w:r>
+      <w:r>
+        <w:t xml:space="preserve">terrain layouts </w:t>
+      </w:r>
+      <w:r>
+        <w:t>promoting the player to be creative with movement abilities and</w:t>
+      </w:r>
+      <w:r>
+        <w:t xml:space="preserve"> </w:t>
+      </w:r>
+      <w:r>
+        <w:t>offering multiple avenues to progress through a level. Use of height disparities, cover and slopes will be present in every level.</w:t>
       </w:r>
     </w:p>
     <w:p>
@@ -2751,11 +2953,9 @@
       <w:bookmarkEnd w:id="13"/>
     </w:p>
     <w:p>
-      <w:proofErr w:type="spellStart"/>
       <w:r>
         <w:t>Singleplayer</w:t>
       </w:r>
-      <w:proofErr w:type="spellEnd"/>
     </w:p>
     <w:p>
       <w:pPr>
@@ -2763,6 +2963,7 @@
       </w:pPr>
       <w:bookmarkStart w:id="14" w:name="_Toc116306483"/>
       <w:r>
+        <w:lastRenderedPageBreak/>
         <w:t xml:space="preserve">6.6 </w:t>
       </w:r>
       <w:r>
@@ -2820,6 +3021,10 @@
         <w:br/>
         <w:t>Clearing out areas of minor enemies</w:t>
       </w:r>
+      <w:r>
+        <w:br/>
+        <w:t>Puzzles</w:t>
+      </w:r>
     </w:p>
     <w:p>
       <w:pPr>
@@ -2875,7 +3080,10 @@
     </w:p>
     <w:p>
       <w:r>
-        <w:t>Light blue</w:t>
+        <w:t xml:space="preserve">Light </w:t>
+      </w:r>
+      <w:r>
+        <w:t>orange</w:t>
       </w:r>
       <w:r>
         <w:t xml:space="preserve"> for player weapons</w:t>
@@ -2889,7 +3097,13 @@
       </w:r>
       <w:r>
         <w:br/>
-        <w:t>Deep orange for enemy weapons</w:t>
+        <w:t xml:space="preserve">Deep </w:t>
+      </w:r>
+      <w:r>
+        <w:t>blue</w:t>
+      </w:r>
+      <w:r>
+        <w:t xml:space="preserve"> for enemy weapons</w:t>
       </w:r>
       <w:r>
         <w:br/>
@@ -2920,132 +3134,125 @@
         <w:br/>
         <w:t>Mario</w:t>
       </w:r>
+      <w:r>
+        <w:br/>
+        <w:t>Star Wars</w:t>
+      </w:r>
+      <w:r>
+        <w:br/>
+        <w:t>Halo</w:t>
+      </w:r>
     </w:p>
     <w:p/>
+    <w:p>
+      <w:pPr>
+        <w:pStyle w:val="Heading1"/>
+      </w:pPr>
+      <w:bookmarkStart w:id="21" w:name="_Toc116306491"/>
+      <w:r>
+        <w:t>8. Data Storage</w:t>
+      </w:r>
+      <w:bookmarkEnd w:id="21"/>
+    </w:p>
     <w:p>
       <w:pPr>
         <w:pStyle w:val="Heading2"/>
       </w:pPr>
-      <w:bookmarkStart w:id="21" w:name="_Toc116306490"/>
-      <w:r>
-        <w:t xml:space="preserve">7.5 </w:t>
-      </w:r>
-      <w:r>
-        <w:t>Look &amp; Feel</w:t>
-      </w:r>
-      <w:bookmarkEnd w:id="21"/>
-    </w:p>
-    <w:p/>
-    <w:p/>
+      <w:bookmarkStart w:id="22" w:name="_Toc116306492"/>
+      <w:r>
+        <w:t>8.1 Local Data</w:t>
+      </w:r>
+      <w:bookmarkEnd w:id="22"/>
+    </w:p>
+    <w:p>
+      <w:pPr>
+        <w:pStyle w:val="Heading2"/>
+      </w:pPr>
+      <w:bookmarkStart w:id="23" w:name="_Toc116306493"/>
+      <w:r>
+        <w:t xml:space="preserve">8.2 </w:t>
+      </w:r>
+      <w:r>
+        <w:t>Online Data</w:t>
+      </w:r>
+      <w:bookmarkEnd w:id="23"/>
+    </w:p>
+    <w:p>
+      <w:pPr>
+        <w:pStyle w:val="Heading2"/>
+      </w:pPr>
+      <w:bookmarkStart w:id="24" w:name="_Toc116306494"/>
+      <w:r>
+        <w:t xml:space="preserve">8.3 </w:t>
+      </w:r>
+      <w:r>
+        <w:t>Social Data</w:t>
+      </w:r>
+      <w:bookmarkEnd w:id="24"/>
+    </w:p>
+    <w:p>
+      <w:pPr>
+        <w:pStyle w:val="Heading2"/>
+      </w:pPr>
+      <w:bookmarkStart w:id="25" w:name="_Toc116306495"/>
+      <w:r>
+        <w:t>8.4 Statistical Data</w:t>
+      </w:r>
+      <w:bookmarkEnd w:id="25"/>
+    </w:p>
+    <w:p>
+      <w:pPr>
+        <w:pStyle w:val="Heading2"/>
+      </w:pPr>
+      <w:bookmarkStart w:id="26" w:name="_Toc116306496"/>
+      <w:r>
+        <w:t>8.5 Legal and Ethical Considerations</w:t>
+      </w:r>
+      <w:bookmarkEnd w:id="26"/>
+    </w:p>
+    <w:p>
+      <w:r>
+        <w:t>Colour blind settings</w:t>
+      </w:r>
+    </w:p>
+    <w:p>
+      <w:r>
+        <w:t>Accessible controls</w:t>
+      </w:r>
+    </w:p>
     <w:p>
       <w:pPr>
         <w:pStyle w:val="Heading1"/>
       </w:pPr>
-      <w:bookmarkStart w:id="22" w:name="_Toc116306491"/>
-      <w:r>
-        <w:t>8. Data Storage</w:t>
-      </w:r>
-      <w:bookmarkEnd w:id="22"/>
+    </w:p>
+    <w:p>
+      <w:pPr>
+        <w:pStyle w:val="Heading1"/>
+      </w:pPr>
+      <w:bookmarkStart w:id="27" w:name="_Toc116306497"/>
+      <w:r>
+        <w:t xml:space="preserve">9. </w:t>
+      </w:r>
+      <w:r>
+        <w:t>Gameplay</w:t>
+      </w:r>
+      <w:bookmarkEnd w:id="27"/>
     </w:p>
     <w:p>
       <w:pPr>
         <w:pStyle w:val="Heading2"/>
       </w:pPr>
-      <w:bookmarkStart w:id="23" w:name="_Toc116306492"/>
-      <w:r>
-        <w:t>8.1 Local Data</w:t>
-      </w:r>
-      <w:bookmarkEnd w:id="23"/>
-    </w:p>
-    <w:p>
-      <w:pPr>
-        <w:pStyle w:val="Heading2"/>
-      </w:pPr>
-      <w:bookmarkStart w:id="24" w:name="_Toc116306493"/>
-      <w:r>
-        <w:t xml:space="preserve">8.2 </w:t>
-      </w:r>
-      <w:r>
-        <w:t>Online Data</w:t>
-      </w:r>
-      <w:bookmarkEnd w:id="24"/>
-    </w:p>
-    <w:p>
-      <w:pPr>
-        <w:pStyle w:val="Heading2"/>
-      </w:pPr>
-      <w:bookmarkStart w:id="25" w:name="_Toc116306494"/>
-      <w:r>
-        <w:t xml:space="preserve">8.3 </w:t>
-      </w:r>
-      <w:r>
-        <w:t>Social Data</w:t>
-      </w:r>
-      <w:bookmarkEnd w:id="25"/>
-    </w:p>
-    <w:p>
-      <w:pPr>
-        <w:pStyle w:val="Heading2"/>
-      </w:pPr>
-      <w:bookmarkStart w:id="26" w:name="_Toc116306495"/>
-      <w:r>
-        <w:t>8.4 Statistical Data</w:t>
-      </w:r>
-      <w:bookmarkEnd w:id="26"/>
-    </w:p>
-    <w:p>
-      <w:pPr>
-        <w:pStyle w:val="Heading2"/>
-      </w:pPr>
-      <w:bookmarkStart w:id="27" w:name="_Toc116306496"/>
-      <w:r>
-        <w:t>8.5 Legal and Ethical Considerations</w:t>
-      </w:r>
-      <w:bookmarkEnd w:id="27"/>
-    </w:p>
-    <w:p>
-      <w:r>
-        <w:t>Colour blind settings</w:t>
-      </w:r>
-    </w:p>
-    <w:p>
-      <w:r>
-        <w:t>Accessible controls</w:t>
-      </w:r>
-    </w:p>
-    <w:p>
-      <w:pPr>
-        <w:pStyle w:val="Heading1"/>
-      </w:pPr>
-    </w:p>
-    <w:p>
-      <w:pPr>
-        <w:pStyle w:val="Heading1"/>
-      </w:pPr>
-      <w:bookmarkStart w:id="28" w:name="_Toc116306497"/>
-      <w:r>
-        <w:t xml:space="preserve">9. </w:t>
-      </w:r>
-      <w:r>
-        <w:t>Gameplay</w:t>
+      <w:bookmarkStart w:id="28" w:name="_Toc116306498"/>
+      <w:r>
+        <w:t>9.1 Direct Control</w:t>
       </w:r>
       <w:bookmarkEnd w:id="28"/>
-    </w:p>
-    <w:p>
-      <w:pPr>
-        <w:pStyle w:val="Heading2"/>
-      </w:pPr>
-      <w:bookmarkStart w:id="29" w:name="_Toc116306498"/>
-      <w:r>
-        <w:t>9.1 Direct Control</w:t>
-      </w:r>
-      <w:bookmarkEnd w:id="29"/>
     </w:p>
     <w:p>
       <w:pPr>
         <w:pStyle w:val="Heading3"/>
       </w:pPr>
-      <w:bookmarkStart w:id="30" w:name="_Toc116306499"/>
+      <w:bookmarkStart w:id="29" w:name="_Toc116306499"/>
       <w:r>
         <w:t>9.1</w:t>
       </w:r>
@@ -3058,7 +3265,7 @@
       <w:r>
         <w:t>Interaction System</w:t>
       </w:r>
-      <w:bookmarkEnd w:id="30"/>
+      <w:bookmarkEnd w:id="29"/>
     </w:p>
     <w:p>
       <w:r>
@@ -3067,25 +3274,18 @@
       <w:r>
         <w:br/>
       </w:r>
-      <w:proofErr w:type="spellStart"/>
-      <w:r>
-        <w:t>E</w:t>
-      </w:r>
-      <w:proofErr w:type="spellEnd"/>
-      <w:r>
-        <w:t xml:space="preserve"> will be default </w:t>
-      </w:r>
-      <w:proofErr w:type="spellStart"/>
-      <w:r>
-        <w:t>keybind</w:t>
-      </w:r>
-      <w:proofErr w:type="spellEnd"/>
+      <w:r>
+        <w:t>F</w:t>
+      </w:r>
+      <w:r>
+        <w:t xml:space="preserve"> will be default keybind</w:t>
+      </w:r>
     </w:p>
     <w:p>
       <w:pPr>
         <w:pStyle w:val="Heading3"/>
       </w:pPr>
-      <w:bookmarkStart w:id="31" w:name="_Toc116306500"/>
+      <w:bookmarkStart w:id="30" w:name="_Toc116306500"/>
       <w:r>
         <w:t>9</w:t>
       </w:r>
@@ -3098,7 +3298,7 @@
       <w:r>
         <w:t>Movement</w:t>
       </w:r>
-      <w:bookmarkEnd w:id="31"/>
+      <w:bookmarkEnd w:id="30"/>
     </w:p>
     <w:p>
       <w:r>

</xml_diff>

<commit_message>
Revert "Game Concept + Story added"
This reverts commit 18a07739e07154e26c03cb182e03408622ee818d.
</commit_message>
<xml_diff>
--- a/GDD/Project Antares GDD.docx
+++ b/GDD/Project Antares GDD.docx
@@ -2601,19 +2601,7 @@
         <w:t>versatile development</w:t>
       </w:r>
       <w:r>
-        <w:t xml:space="preserve"> </w:t>
-      </w:r>
-      <w:r>
-        <w:t>of various</w:t>
-      </w:r>
-      <w:r>
-        <w:t xml:space="preserve"> file types and</w:t>
-      </w:r>
-      <w:r>
-        <w:t xml:space="preserve"> use of</w:t>
-      </w:r>
-      <w:r>
-        <w:t xml:space="preserve"> image encoding methods.</w:t>
+        <w:t xml:space="preserve"> with file types and image encoding methods.</w:t>
       </w:r>
     </w:p>
     <w:p/>
@@ -2652,71 +2640,13 @@
     </w:p>
     <w:p>
       <w:r>
-        <w:t xml:space="preserve">The </w:t>
-      </w:r>
-      <w:r>
-        <w:t xml:space="preserve">concept of Antares is simply </w:t>
-      </w:r>
-      <w:r>
-        <w:t xml:space="preserve">put as a </w:t>
-      </w:r>
-      <w:r>
-        <w:t>2D platformer with a focus on melee combat</w:t>
-      </w:r>
-      <w:r>
-        <w:t>, offering the player the ability to apply combo attacks to the enemy in a multitude of ways, as well as presenting the player with a myriad of</w:t>
-      </w:r>
-      <w:r>
-        <w:t xml:space="preserve"> encounters, from pure combat levels to puzzles and parkour being mixed in.</w:t>
-      </w:r>
-    </w:p>
-    <w:p>
-      <w:r>
-        <w:t>The player will have</w:t>
-      </w:r>
-      <w:r>
-        <w:t xml:space="preserve"> different movement abilities to compliment the </w:t>
-      </w:r>
-      <w:r>
-        <w:t>melee system, allowing them to close the gap between targets rapidly as well as travers</w:t>
-      </w:r>
-      <w:r>
-        <w:t>e the environment with ease.</w:t>
-      </w:r>
-      <w:r>
-        <w:t xml:space="preserve"> These could be powered slides, double jumps, wall jumps, etc</w:t>
-      </w:r>
-      <w:r>
-        <w:t xml:space="preserve">. </w:t>
-      </w:r>
-    </w:p>
-    <w:p>
-      <w:r>
-        <w:t>The melee combo system will play into this</w:t>
-      </w:r>
-      <w:r>
-        <w:t xml:space="preserve"> system</w:t>
-      </w:r>
-      <w:r>
-        <w:t>, rewarding the player for utilizing the advanced movement te</w:t>
-      </w:r>
-      <w:r>
-        <w:t xml:space="preserve">chniques </w:t>
-      </w:r>
-      <w:r>
-        <w:t>by dealing additional damage to enemies when a melee attack comes soon after a movement ability is used</w:t>
-      </w:r>
-      <w:r>
-        <w:t xml:space="preserve"> and using a different animation to represent this</w:t>
-      </w:r>
-      <w:r>
-        <w:t xml:space="preserve">. </w:t>
-      </w:r>
-      <w:r>
-        <w:t xml:space="preserve">For example, a sprint-slide combined with a melee attack </w:t>
-      </w:r>
-      <w:r>
-        <w:t>would trigger an upper-cut attack animation and deal more damage than a standard sword swing</w:t>
+        <w:t>2D Sci-fi platformer with</w:t>
+      </w:r>
+      <w:r>
+        <w:t xml:space="preserve"> focus on movement</w:t>
+      </w:r>
+      <w:r>
+        <w:t xml:space="preserve"> and melee combat.</w:t>
       </w:r>
     </w:p>
     <w:p>
@@ -2737,118 +2667,18 @@
     </w:p>
     <w:p>
       <w:r>
-        <w:t xml:space="preserve">The player will play as Captain </w:t>
-      </w:r>
-      <w:r>
-        <w:t>Tyler</w:t>
-      </w:r>
-      <w:r>
-        <w:t xml:space="preserve"> Elliott, a super soldier from Earth’s advanced </w:t>
-      </w:r>
-      <w:r>
-        <w:t>special forces unit, Centurions. Tyler is stationed aboard Neptune Station, a Deep Space Black Site</w:t>
-      </w:r>
-      <w:r>
-        <w:t xml:space="preserve"> in the Epsilon Eridanus System</w:t>
-      </w:r>
-      <w:r>
-        <w:t>, to oversee security of the station’s many projects</w:t>
-      </w:r>
-      <w:r>
-        <w:t>. Neptune Station</w:t>
-      </w:r>
-      <w:r>
-        <w:t xml:space="preserve"> plays host to an assortment of</w:t>
-      </w:r>
-      <w:r>
-        <w:t xml:space="preserve"> </w:t>
-      </w:r>
-      <w:r>
-        <w:t>top-secret</w:t>
-      </w:r>
-      <w:r>
-        <w:t xml:space="preserve"> research projects, ranging from small arms </w:t>
-      </w:r>
-      <w:r>
-        <w:t>testing</w:t>
-      </w:r>
-      <w:r>
-        <w:t xml:space="preserve"> to AI development to gene therapy.</w:t>
-      </w:r>
-    </w:p>
-    <w:p>
-      <w:r>
-        <w:t xml:space="preserve">The first level </w:t>
-      </w:r>
-      <w:r>
-        <w:t>will have the player witness a breakout of a large</w:t>
-      </w:r>
-      <w:r>
-        <w:t xml:space="preserve"> amount of “Xeno</w:t>
-      </w:r>
-      <w:r>
-        <w:t>-</w:t>
-      </w:r>
-      <w:r>
-        <w:t>X</w:t>
-      </w:r>
-      <w:r>
-        <w:t>” Creatures</w:t>
-      </w:r>
-      <w:r>
-        <w:t xml:space="preserve"> before having to defend themselves against a few of them</w:t>
-      </w:r>
-      <w:r>
-        <w:t>. These creatures will make up the majority of the enemies faced throughout the game</w:t>
-      </w:r>
-      <w:r>
-        <w:t xml:space="preserve">. They </w:t>
-      </w:r>
-      <w:r>
-        <w:t>were released by accident when an intern from XenoGene Inc aboard the station left their cell unit</w:t>
-      </w:r>
-      <w:r>
-        <w:t xml:space="preserve"> on low security settings during out of office hours. They then proceeded to form a nest</w:t>
-      </w:r>
-      <w:r>
-        <w:t xml:space="preserve">, rapidly </w:t>
-      </w:r>
-      <w:r>
-        <w:t>reproduce,</w:t>
-      </w:r>
-      <w:r>
-        <w:t xml:space="preserve"> and release a bunch of other XenoGene abominations.</w:t>
-      </w:r>
-    </w:p>
-    <w:p>
-      <w:r>
-        <w:t>Tyler’s priority is to find and eliminate the Xeno</w:t>
-      </w:r>
-      <w:r>
-        <w:t>-</w:t>
-      </w:r>
-      <w:r>
-        <w:t xml:space="preserve">X </w:t>
-      </w:r>
-      <w:r>
-        <w:t>Queen</w:t>
-      </w:r>
-      <w:r>
-        <w:t xml:space="preserve"> and restore order to the station befo</w:t>
-      </w:r>
-      <w:r>
-        <w:t xml:space="preserve">re </w:t>
-      </w:r>
-      <w:r>
-        <w:t>an Earth response fleet arrives to destroy the station along with everyone and everything on board</w:t>
-      </w:r>
-      <w:r>
-        <w:t xml:space="preserve"> in order to prevent </w:t>
-      </w:r>
-      <w:r>
-        <w:t>the Xeno-X escaping.</w:t>
-      </w:r>
-    </w:p>
+        <w:t xml:space="preserve">Metal Gear Rising </w:t>
+      </w:r>
+      <w:proofErr w:type="spellStart"/>
+      <w:r>
+        <w:t>Revengance</w:t>
+      </w:r>
+      <w:proofErr w:type="spellEnd"/>
+      <w:r>
+        <w:t xml:space="preserve"> but 2D and in space</w:t>
+      </w:r>
+    </w:p>
+    <w:p/>
     <w:p>
       <w:pPr>
         <w:pStyle w:val="Heading2"/>
@@ -2864,46 +2694,13 @@
     </w:p>
     <w:p>
       <w:r>
-        <w:t>The over-arching setting and style of Antares will be</w:t>
-      </w:r>
-      <w:r>
-        <w:t xml:space="preserve"> heavily inspired by the “</w:t>
-      </w:r>
-      <w:r>
-        <w:t>moderate</w:t>
-      </w:r>
-      <w:r>
-        <w:t>” sci-fi genre (</w:t>
-      </w:r>
-      <w:r>
-        <w:t>moderate</w:t>
-      </w:r>
-      <w:r>
-        <w:t xml:space="preserve"> implying </w:t>
-      </w:r>
-      <w:r>
-        <w:t>some</w:t>
-      </w:r>
-      <w:r>
-        <w:t xml:space="preserve"> </w:t>
-      </w:r>
-      <w:r>
-        <w:t xml:space="preserve">representation of </w:t>
-      </w:r>
-      <w:r>
-        <w:t>real-world</w:t>
-      </w:r>
-      <w:r>
-        <w:t xml:space="preserve"> physics in both design and function, while also allowing</w:t>
-      </w:r>
-      <w:r>
-        <w:t xml:space="preserve"> purely </w:t>
-      </w:r>
-      <w:r>
-        <w:t>made-up</w:t>
-      </w:r>
-      <w:r>
-        <w:t xml:space="preserve"> physics to be incorporated into the setting). </w:t>
+        <w:t>Sci-fi</w:t>
+      </w:r>
+      <w:r>
+        <w:br/>
+      </w:r>
+      <w:r>
+        <w:t>Space Station</w:t>
       </w:r>
     </w:p>
     <w:p>
@@ -2921,22 +2718,23 @@
     </w:p>
     <w:p>
       <w:r>
-        <w:t>The level design of Antares will feature</w:t>
-      </w:r>
-      <w:r>
-        <w:t xml:space="preserve"> </w:t>
-      </w:r>
-      <w:r>
-        <w:t xml:space="preserve">terrain layouts </w:t>
-      </w:r>
-      <w:r>
-        <w:t>promoting the player to be creative with movement abilities and</w:t>
-      </w:r>
-      <w:r>
-        <w:t xml:space="preserve"> </w:t>
-      </w:r>
-      <w:r>
-        <w:t>offering multiple avenues to progress through a level. Use of height disparities, cover and slopes will be present in every level.</w:t>
+        <w:t>2D</w:t>
+      </w:r>
+      <w:r>
+        <w:br/>
+        <w:t>Varying height disparities</w:t>
+      </w:r>
+      <w:r>
+        <w:br/>
+        <w:t>Cover</w:t>
+      </w:r>
+      <w:r>
+        <w:br/>
+        <w:t>Slopes</w:t>
+      </w:r>
+      <w:r>
+        <w:br/>
+        <w:t>Doors</w:t>
       </w:r>
     </w:p>
     <w:p>
@@ -2953,9 +2751,11 @@
       <w:bookmarkEnd w:id="13"/>
     </w:p>
     <w:p>
+      <w:proofErr w:type="spellStart"/>
       <w:r>
         <w:t>Singleplayer</w:t>
       </w:r>
+      <w:proofErr w:type="spellEnd"/>
     </w:p>
     <w:p>
       <w:pPr>
@@ -2963,7 +2763,6 @@
       </w:pPr>
       <w:bookmarkStart w:id="14" w:name="_Toc116306483"/>
       <w:r>
-        <w:lastRenderedPageBreak/>
         <w:t xml:space="preserve">6.6 </w:t>
       </w:r>
       <w:r>
@@ -3021,10 +2820,6 @@
         <w:br/>
         <w:t>Clearing out areas of minor enemies</w:t>
       </w:r>
-      <w:r>
-        <w:br/>
-        <w:t>Puzzles</w:t>
-      </w:r>
     </w:p>
     <w:p>
       <w:pPr>
@@ -3080,10 +2875,7 @@
     </w:p>
     <w:p>
       <w:r>
-        <w:t xml:space="preserve">Light </w:t>
-      </w:r>
-      <w:r>
-        <w:t>orange</w:t>
+        <w:t>Light blue</w:t>
       </w:r>
       <w:r>
         <w:t xml:space="preserve"> for player weapons</w:t>
@@ -3097,13 +2889,7 @@
       </w:r>
       <w:r>
         <w:br/>
-        <w:t xml:space="preserve">Deep </w:t>
-      </w:r>
-      <w:r>
-        <w:t>blue</w:t>
-      </w:r>
-      <w:r>
-        <w:t xml:space="preserve"> for enemy weapons</w:t>
+        <w:t>Deep orange for enemy weapons</w:t>
       </w:r>
       <w:r>
         <w:br/>
@@ -3134,171 +2920,185 @@
         <w:br/>
         <w:t>Mario</w:t>
       </w:r>
+    </w:p>
+    <w:p/>
+    <w:p>
+      <w:pPr>
+        <w:pStyle w:val="Heading2"/>
+      </w:pPr>
+      <w:bookmarkStart w:id="21" w:name="_Toc116306490"/>
+      <w:r>
+        <w:t xml:space="preserve">7.5 </w:t>
+      </w:r>
+      <w:r>
+        <w:t>Look &amp; Feel</w:t>
+      </w:r>
+      <w:bookmarkEnd w:id="21"/>
+    </w:p>
+    <w:p/>
+    <w:p/>
+    <w:p>
+      <w:pPr>
+        <w:pStyle w:val="Heading1"/>
+      </w:pPr>
+      <w:bookmarkStart w:id="22" w:name="_Toc116306491"/>
+      <w:r>
+        <w:t>8. Data Storage</w:t>
+      </w:r>
+      <w:bookmarkEnd w:id="22"/>
+    </w:p>
+    <w:p>
+      <w:pPr>
+        <w:pStyle w:val="Heading2"/>
+      </w:pPr>
+      <w:bookmarkStart w:id="23" w:name="_Toc116306492"/>
+      <w:r>
+        <w:t>8.1 Local Data</w:t>
+      </w:r>
+      <w:bookmarkEnd w:id="23"/>
+    </w:p>
+    <w:p>
+      <w:pPr>
+        <w:pStyle w:val="Heading2"/>
+      </w:pPr>
+      <w:bookmarkStart w:id="24" w:name="_Toc116306493"/>
+      <w:r>
+        <w:t xml:space="preserve">8.2 </w:t>
+      </w:r>
+      <w:r>
+        <w:t>Online Data</w:t>
+      </w:r>
+      <w:bookmarkEnd w:id="24"/>
+    </w:p>
+    <w:p>
+      <w:pPr>
+        <w:pStyle w:val="Heading2"/>
+      </w:pPr>
+      <w:bookmarkStart w:id="25" w:name="_Toc116306494"/>
+      <w:r>
+        <w:t xml:space="preserve">8.3 </w:t>
+      </w:r>
+      <w:r>
+        <w:t>Social Data</w:t>
+      </w:r>
+      <w:bookmarkEnd w:id="25"/>
+    </w:p>
+    <w:p>
+      <w:pPr>
+        <w:pStyle w:val="Heading2"/>
+      </w:pPr>
+      <w:bookmarkStart w:id="26" w:name="_Toc116306495"/>
+      <w:r>
+        <w:t>8.4 Statistical Data</w:t>
+      </w:r>
+      <w:bookmarkEnd w:id="26"/>
+    </w:p>
+    <w:p>
+      <w:pPr>
+        <w:pStyle w:val="Heading2"/>
+      </w:pPr>
+      <w:bookmarkStart w:id="27" w:name="_Toc116306496"/>
+      <w:r>
+        <w:t>8.5 Legal and Ethical Considerations</w:t>
+      </w:r>
+      <w:bookmarkEnd w:id="27"/>
+    </w:p>
+    <w:p>
+      <w:r>
+        <w:t>Colour blind settings</w:t>
+      </w:r>
+    </w:p>
+    <w:p>
+      <w:r>
+        <w:t>Accessible controls</w:t>
+      </w:r>
+    </w:p>
+    <w:p>
+      <w:pPr>
+        <w:pStyle w:val="Heading1"/>
+      </w:pPr>
+    </w:p>
+    <w:p>
+      <w:pPr>
+        <w:pStyle w:val="Heading1"/>
+      </w:pPr>
+      <w:bookmarkStart w:id="28" w:name="_Toc116306497"/>
+      <w:r>
+        <w:t xml:space="preserve">9. </w:t>
+      </w:r>
+      <w:r>
+        <w:t>Gameplay</w:t>
+      </w:r>
+      <w:bookmarkEnd w:id="28"/>
+    </w:p>
+    <w:p>
+      <w:pPr>
+        <w:pStyle w:val="Heading2"/>
+      </w:pPr>
+      <w:bookmarkStart w:id="29" w:name="_Toc116306498"/>
+      <w:r>
+        <w:t>9.1 Direct Control</w:t>
+      </w:r>
+      <w:bookmarkEnd w:id="29"/>
+    </w:p>
+    <w:p>
+      <w:pPr>
+        <w:pStyle w:val="Heading3"/>
+      </w:pPr>
+      <w:bookmarkStart w:id="30" w:name="_Toc116306499"/>
+      <w:r>
+        <w:t>9.1</w:t>
+      </w:r>
+      <w:r>
+        <w:t>.1</w:t>
+      </w:r>
+      <w:r>
+        <w:t xml:space="preserve"> </w:t>
+      </w:r>
+      <w:r>
+        <w:t>Interaction System</w:t>
+      </w:r>
+      <w:bookmarkEnd w:id="30"/>
+    </w:p>
+    <w:p>
+      <w:r>
+        <w:t>Collider box combined with a sphere gizmo with a set range.</w:t>
+      </w:r>
       <w:r>
         <w:br/>
-        <w:t>Star Wars</w:t>
-      </w:r>
-      <w:r>
-        <w:br/>
-        <w:t>Halo</w:t>
-      </w:r>
-    </w:p>
-    <w:p/>
-    <w:p>
-      <w:pPr>
-        <w:pStyle w:val="Heading1"/>
-      </w:pPr>
-      <w:bookmarkStart w:id="21" w:name="_Toc116306491"/>
-      <w:r>
-        <w:t>8. Data Storage</w:t>
-      </w:r>
-      <w:bookmarkEnd w:id="21"/>
-    </w:p>
-    <w:p>
-      <w:pPr>
-        <w:pStyle w:val="Heading2"/>
-      </w:pPr>
-      <w:bookmarkStart w:id="22" w:name="_Toc116306492"/>
-      <w:r>
-        <w:t>8.1 Local Data</w:t>
-      </w:r>
-      <w:bookmarkEnd w:id="22"/>
-    </w:p>
-    <w:p>
-      <w:pPr>
-        <w:pStyle w:val="Heading2"/>
-      </w:pPr>
-      <w:bookmarkStart w:id="23" w:name="_Toc116306493"/>
-      <w:r>
-        <w:t xml:space="preserve">8.2 </w:t>
-      </w:r>
-      <w:r>
-        <w:t>Online Data</w:t>
-      </w:r>
-      <w:bookmarkEnd w:id="23"/>
-    </w:p>
-    <w:p>
-      <w:pPr>
-        <w:pStyle w:val="Heading2"/>
-      </w:pPr>
-      <w:bookmarkStart w:id="24" w:name="_Toc116306494"/>
-      <w:r>
-        <w:t xml:space="preserve">8.3 </w:t>
-      </w:r>
-      <w:r>
-        <w:t>Social Data</w:t>
-      </w:r>
-      <w:bookmarkEnd w:id="24"/>
-    </w:p>
-    <w:p>
-      <w:pPr>
-        <w:pStyle w:val="Heading2"/>
-      </w:pPr>
-      <w:bookmarkStart w:id="25" w:name="_Toc116306495"/>
-      <w:r>
-        <w:t>8.4 Statistical Data</w:t>
-      </w:r>
-      <w:bookmarkEnd w:id="25"/>
-    </w:p>
-    <w:p>
-      <w:pPr>
-        <w:pStyle w:val="Heading2"/>
-      </w:pPr>
-      <w:bookmarkStart w:id="26" w:name="_Toc116306496"/>
-      <w:r>
-        <w:t>8.5 Legal and Ethical Considerations</w:t>
-      </w:r>
-      <w:bookmarkEnd w:id="26"/>
-    </w:p>
-    <w:p>
-      <w:r>
-        <w:t>Colour blind settings</w:t>
-      </w:r>
-    </w:p>
-    <w:p>
-      <w:r>
-        <w:t>Accessible controls</w:t>
-      </w:r>
-    </w:p>
-    <w:p>
-      <w:pPr>
-        <w:pStyle w:val="Heading1"/>
-      </w:pPr>
-    </w:p>
-    <w:p>
-      <w:pPr>
-        <w:pStyle w:val="Heading1"/>
-      </w:pPr>
-      <w:bookmarkStart w:id="27" w:name="_Toc116306497"/>
-      <w:r>
-        <w:t xml:space="preserve">9. </w:t>
-      </w:r>
-      <w:r>
-        <w:t>Gameplay</w:t>
-      </w:r>
-      <w:bookmarkEnd w:id="27"/>
-    </w:p>
-    <w:p>
-      <w:pPr>
-        <w:pStyle w:val="Heading2"/>
-      </w:pPr>
-      <w:bookmarkStart w:id="28" w:name="_Toc116306498"/>
-      <w:r>
-        <w:t>9.1 Direct Control</w:t>
-      </w:r>
-      <w:bookmarkEnd w:id="28"/>
+      </w:r>
+      <w:proofErr w:type="spellStart"/>
+      <w:r>
+        <w:t>E</w:t>
+      </w:r>
+      <w:proofErr w:type="spellEnd"/>
+      <w:r>
+        <w:t xml:space="preserve"> will be default </w:t>
+      </w:r>
+      <w:proofErr w:type="spellStart"/>
+      <w:r>
+        <w:t>keybind</w:t>
+      </w:r>
+      <w:proofErr w:type="spellEnd"/>
     </w:p>
     <w:p>
       <w:pPr>
         <w:pStyle w:val="Heading3"/>
       </w:pPr>
-      <w:bookmarkStart w:id="29" w:name="_Toc116306499"/>
-      <w:r>
-        <w:t>9.1</w:t>
-      </w:r>
-      <w:r>
-        <w:t>.1</w:t>
+      <w:bookmarkStart w:id="31" w:name="_Toc116306500"/>
+      <w:r>
+        <w:t>9</w:t>
+      </w:r>
+      <w:r>
+        <w:t>.1.2</w:t>
       </w:r>
       <w:r>
         <w:t xml:space="preserve"> </w:t>
       </w:r>
       <w:r>
-        <w:t>Interaction System</w:t>
-      </w:r>
-      <w:bookmarkEnd w:id="29"/>
-    </w:p>
-    <w:p>
-      <w:r>
-        <w:t>Collider box combined with a sphere gizmo with a set range.</w:t>
-      </w:r>
-      <w:r>
-        <w:br/>
-      </w:r>
-      <w:r>
-        <w:t>F</w:t>
-      </w:r>
-      <w:r>
-        <w:t xml:space="preserve"> will be default keybind</w:t>
-      </w:r>
-    </w:p>
-    <w:p>
-      <w:pPr>
-        <w:pStyle w:val="Heading3"/>
-      </w:pPr>
-      <w:bookmarkStart w:id="30" w:name="_Toc116306500"/>
-      <w:r>
-        <w:t>9</w:t>
-      </w:r>
-      <w:r>
-        <w:t>.1.2</w:t>
-      </w:r>
-      <w:r>
-        <w:t xml:space="preserve"> </w:t>
-      </w:r>
-      <w:r>
         <w:t>Movement</w:t>
       </w:r>
-      <w:bookmarkEnd w:id="30"/>
+      <w:bookmarkEnd w:id="31"/>
     </w:p>
     <w:p>
       <w:r>

</xml_diff>

<commit_message>
6.5 Actions section Update
removed 6.5 players section and adjusted section numbers accordingly

Added details to 6.4 level design and 6.5 actions
</commit_message>
<xml_diff>
--- a/GDD/Project Antares GDD.docx
+++ b/GDD/Project Antares GDD.docx
@@ -111,7 +111,7 @@
           <w:r>
             <w:fldChar w:fldCharType="separate"/>
           </w:r>
-          <w:hyperlink w:anchor="_Toc116306469" w:history="1">
+          <w:hyperlink w:anchor="_Toc117599550" w:history="1">
             <w:r>
               <w:rPr>
                 <w:rStyle w:val="Hyperlink"/>
@@ -138,7 +138,7 @@
                 <w:noProof/>
                 <w:webHidden/>
               </w:rPr>
-              <w:instrText xml:space="preserve"> PAGEREF _Toc116306469 \h </w:instrText>
+              <w:instrText xml:space="preserve"> PAGEREF _Toc117599550 \h </w:instrText>
             </w:r>
             <w:r>
               <w:rPr>
@@ -158,7 +158,7 @@
                 <w:noProof/>
                 <w:webHidden/>
               </w:rPr>
-              <w:t>2</w:t>
+              <w:t>3</w:t>
             </w:r>
             <w:r>
               <w:rPr>
@@ -181,7 +181,7 @@
               <w:lang w:eastAsia="en-GB"/>
             </w:rPr>
           </w:pPr>
-          <w:hyperlink w:anchor="_Toc116306470" w:history="1">
+          <w:hyperlink w:anchor="_Toc117599551" w:history="1">
             <w:r>
               <w:rPr>
                 <w:rStyle w:val="Hyperlink"/>
@@ -208,7 +208,7 @@
                 <w:noProof/>
                 <w:webHidden/>
               </w:rPr>
-              <w:instrText xml:space="preserve"> PAGEREF _Toc116306470 \h </w:instrText>
+              <w:instrText xml:space="preserve"> PAGEREF _Toc117599551 \h </w:instrText>
             </w:r>
             <w:r>
               <w:rPr>
@@ -228,7 +228,7 @@
                 <w:noProof/>
                 <w:webHidden/>
               </w:rPr>
-              <w:t>2</w:t>
+              <w:t>3</w:t>
             </w:r>
             <w:r>
               <w:rPr>
@@ -251,7 +251,7 @@
               <w:lang w:eastAsia="en-GB"/>
             </w:rPr>
           </w:pPr>
-          <w:hyperlink w:anchor="_Toc116306471" w:history="1">
+          <w:hyperlink w:anchor="_Toc117599552" w:history="1">
             <w:r>
               <w:rPr>
                 <w:rStyle w:val="Hyperlink"/>
@@ -278,7 +278,7 @@
                 <w:noProof/>
                 <w:webHidden/>
               </w:rPr>
-              <w:instrText xml:space="preserve"> PAGEREF _Toc116306471 \h </w:instrText>
+              <w:instrText xml:space="preserve"> PAGEREF _Toc117599552 \h </w:instrText>
             </w:r>
             <w:r>
               <w:rPr>
@@ -298,7 +298,7 @@
                 <w:noProof/>
                 <w:webHidden/>
               </w:rPr>
-              <w:t>2</w:t>
+              <w:t>3</w:t>
             </w:r>
             <w:r>
               <w:rPr>
@@ -321,7 +321,7 @@
               <w:lang w:eastAsia="en-GB"/>
             </w:rPr>
           </w:pPr>
-          <w:hyperlink w:anchor="_Toc116306472" w:history="1">
+          <w:hyperlink w:anchor="_Toc117599553" w:history="1">
             <w:r>
               <w:rPr>
                 <w:rStyle w:val="Hyperlink"/>
@@ -348,7 +348,7 @@
                 <w:noProof/>
                 <w:webHidden/>
               </w:rPr>
-              <w:instrText xml:space="preserve"> PAGEREF _Toc116306472 \h </w:instrText>
+              <w:instrText xml:space="preserve"> PAGEREF _Toc117599553 \h </w:instrText>
             </w:r>
             <w:r>
               <w:rPr>
@@ -368,7 +368,7 @@
                 <w:noProof/>
                 <w:webHidden/>
               </w:rPr>
-              <w:t>2</w:t>
+              <w:t>3</w:t>
             </w:r>
             <w:r>
               <w:rPr>
@@ -391,7 +391,7 @@
               <w:lang w:eastAsia="en-GB"/>
             </w:rPr>
           </w:pPr>
-          <w:hyperlink w:anchor="_Toc116306473" w:history="1">
+          <w:hyperlink w:anchor="_Toc117599554" w:history="1">
             <w:r>
               <w:rPr>
                 <w:rStyle w:val="Hyperlink"/>
@@ -418,7 +418,7 @@
                 <w:noProof/>
                 <w:webHidden/>
               </w:rPr>
-              <w:instrText xml:space="preserve"> PAGEREF _Toc116306473 \h </w:instrText>
+              <w:instrText xml:space="preserve"> PAGEREF _Toc117599554 \h </w:instrText>
             </w:r>
             <w:r>
               <w:rPr>
@@ -438,7 +438,7 @@
                 <w:noProof/>
                 <w:webHidden/>
               </w:rPr>
-              <w:t>2</w:t>
+              <w:t>3</w:t>
             </w:r>
             <w:r>
               <w:rPr>
@@ -461,7 +461,7 @@
               <w:lang w:eastAsia="en-GB"/>
             </w:rPr>
           </w:pPr>
-          <w:hyperlink w:anchor="_Toc116306474" w:history="1">
+          <w:hyperlink w:anchor="_Toc117599555" w:history="1">
             <w:r>
               <w:rPr>
                 <w:rStyle w:val="Hyperlink"/>
@@ -488,7 +488,7 @@
                 <w:noProof/>
                 <w:webHidden/>
               </w:rPr>
-              <w:instrText xml:space="preserve"> PAGEREF _Toc116306474 \h </w:instrText>
+              <w:instrText xml:space="preserve"> PAGEREF _Toc117599555 \h </w:instrText>
             </w:r>
             <w:r>
               <w:rPr>
@@ -508,7 +508,7 @@
                 <w:noProof/>
                 <w:webHidden/>
               </w:rPr>
-              <w:t>2</w:t>
+              <w:t>3</w:t>
             </w:r>
             <w:r>
               <w:rPr>
@@ -531,7 +531,7 @@
               <w:lang w:eastAsia="en-GB"/>
             </w:rPr>
           </w:pPr>
-          <w:hyperlink w:anchor="_Toc116306475" w:history="1">
+          <w:hyperlink w:anchor="_Toc117599556" w:history="1">
             <w:r>
               <w:rPr>
                 <w:rStyle w:val="Hyperlink"/>
@@ -558,7 +558,7 @@
                 <w:noProof/>
                 <w:webHidden/>
               </w:rPr>
-              <w:instrText xml:space="preserve"> PAGEREF _Toc116306475 \h </w:instrText>
+              <w:instrText xml:space="preserve"> PAGEREF _Toc117599556 \h </w:instrText>
             </w:r>
             <w:r>
               <w:rPr>
@@ -578,7 +578,7 @@
                 <w:noProof/>
                 <w:webHidden/>
               </w:rPr>
-              <w:t>2</w:t>
+              <w:t>3</w:t>
             </w:r>
             <w:r>
               <w:rPr>
@@ -601,7 +601,7 @@
               <w:lang w:eastAsia="en-GB"/>
             </w:rPr>
           </w:pPr>
-          <w:hyperlink w:anchor="_Toc116306476" w:history="1">
+          <w:hyperlink w:anchor="_Toc117599557" w:history="1">
             <w:r>
               <w:rPr>
                 <w:rStyle w:val="Hyperlink"/>
@@ -628,7 +628,7 @@
                 <w:noProof/>
                 <w:webHidden/>
               </w:rPr>
-              <w:instrText xml:space="preserve"> PAGEREF _Toc116306476 \h </w:instrText>
+              <w:instrText xml:space="preserve"> PAGEREF _Toc117599557 \h </w:instrText>
             </w:r>
             <w:r>
               <w:rPr>
@@ -648,7 +648,7 @@
                 <w:noProof/>
                 <w:webHidden/>
               </w:rPr>
-              <w:t>2</w:t>
+              <w:t>3</w:t>
             </w:r>
             <w:r>
               <w:rPr>
@@ -671,7 +671,7 @@
               <w:lang w:eastAsia="en-GB"/>
             </w:rPr>
           </w:pPr>
-          <w:hyperlink w:anchor="_Toc116306477" w:history="1">
+          <w:hyperlink w:anchor="_Toc117599558" w:history="1">
             <w:r>
               <w:rPr>
                 <w:rStyle w:val="Hyperlink"/>
@@ -698,7 +698,7 @@
                 <w:noProof/>
                 <w:webHidden/>
               </w:rPr>
-              <w:instrText xml:space="preserve"> PAGEREF _Toc116306477 \h </w:instrText>
+              <w:instrText xml:space="preserve"> PAGEREF _Toc117599558 \h </w:instrText>
             </w:r>
             <w:r>
               <w:rPr>
@@ -718,7 +718,7 @@
                 <w:noProof/>
                 <w:webHidden/>
               </w:rPr>
-              <w:t>3</w:t>
+              <w:t>4</w:t>
             </w:r>
             <w:r>
               <w:rPr>
@@ -741,7 +741,7 @@
               <w:lang w:eastAsia="en-GB"/>
             </w:rPr>
           </w:pPr>
-          <w:hyperlink w:anchor="_Toc116306478" w:history="1">
+          <w:hyperlink w:anchor="_Toc117599559" w:history="1">
             <w:r>
               <w:rPr>
                 <w:rStyle w:val="Hyperlink"/>
@@ -768,7 +768,7 @@
                 <w:noProof/>
                 <w:webHidden/>
               </w:rPr>
-              <w:instrText xml:space="preserve"> PAGEREF _Toc116306478 \h </w:instrText>
+              <w:instrText xml:space="preserve"> PAGEREF _Toc117599559 \h </w:instrText>
             </w:r>
             <w:r>
               <w:rPr>
@@ -788,7 +788,7 @@
                 <w:noProof/>
                 <w:webHidden/>
               </w:rPr>
-              <w:t>3</w:t>
+              <w:t>4</w:t>
             </w:r>
             <w:r>
               <w:rPr>
@@ -811,7 +811,7 @@
               <w:lang w:eastAsia="en-GB"/>
             </w:rPr>
           </w:pPr>
-          <w:hyperlink w:anchor="_Toc116306479" w:history="1">
+          <w:hyperlink w:anchor="_Toc117599560" w:history="1">
             <w:r>
               <w:rPr>
                 <w:rStyle w:val="Hyperlink"/>
@@ -838,7 +838,7 @@
                 <w:noProof/>
                 <w:webHidden/>
               </w:rPr>
-              <w:instrText xml:space="preserve"> PAGEREF _Toc116306479 \h </w:instrText>
+              <w:instrText xml:space="preserve"> PAGEREF _Toc117599560 \h </w:instrText>
             </w:r>
             <w:r>
               <w:rPr>
@@ -858,7 +858,7 @@
                 <w:noProof/>
                 <w:webHidden/>
               </w:rPr>
-              <w:t>3</w:t>
+              <w:t>4</w:t>
             </w:r>
             <w:r>
               <w:rPr>
@@ -881,7 +881,7 @@
               <w:lang w:eastAsia="en-GB"/>
             </w:rPr>
           </w:pPr>
-          <w:hyperlink w:anchor="_Toc116306480" w:history="1">
+          <w:hyperlink w:anchor="_Toc117599561" w:history="1">
             <w:r>
               <w:rPr>
                 <w:rStyle w:val="Hyperlink"/>
@@ -908,7 +908,7 @@
                 <w:noProof/>
                 <w:webHidden/>
               </w:rPr>
-              <w:instrText xml:space="preserve"> PAGEREF _Toc116306480 \h </w:instrText>
+              <w:instrText xml:space="preserve"> PAGEREF _Toc117599561 \h </w:instrText>
             </w:r>
             <w:r>
               <w:rPr>
@@ -928,7 +928,7 @@
                 <w:noProof/>
                 <w:webHidden/>
               </w:rPr>
-              <w:t>3</w:t>
+              <w:t>4</w:t>
             </w:r>
             <w:r>
               <w:rPr>
@@ -951,7 +951,7 @@
               <w:lang w:eastAsia="en-GB"/>
             </w:rPr>
           </w:pPr>
-          <w:hyperlink w:anchor="_Toc116306481" w:history="1">
+          <w:hyperlink w:anchor="_Toc117599562" w:history="1">
             <w:r>
               <w:rPr>
                 <w:rStyle w:val="Hyperlink"/>
@@ -978,7 +978,7 @@
                 <w:noProof/>
                 <w:webHidden/>
               </w:rPr>
-              <w:instrText xml:space="preserve"> PAGEREF _Toc116306481 \h </w:instrText>
+              <w:instrText xml:space="preserve"> PAGEREF _Toc117599562 \h </w:instrText>
             </w:r>
             <w:r>
               <w:rPr>
@@ -998,7 +998,7 @@
                 <w:noProof/>
                 <w:webHidden/>
               </w:rPr>
-              <w:t>3</w:t>
+              <w:t>4</w:t>
             </w:r>
             <w:r>
               <w:rPr>
@@ -1021,13 +1021,13 @@
               <w:lang w:eastAsia="en-GB"/>
             </w:rPr>
           </w:pPr>
-          <w:hyperlink w:anchor="_Toc116306482" w:history="1">
+          <w:hyperlink w:anchor="_Toc117599563" w:history="1">
             <w:r>
               <w:rPr>
                 <w:rStyle w:val="Hyperlink"/>
                 <w:noProof/>
               </w:rPr>
-              <w:t>6.5 Players</w:t>
+              <w:t>6.5 Actions</w:t>
             </w:r>
             <w:r>
               <w:rPr>
@@ -1048,7 +1048,7 @@
                 <w:noProof/>
                 <w:webHidden/>
               </w:rPr>
-              <w:instrText xml:space="preserve"> PAGEREF _Toc116306482 \h </w:instrText>
+              <w:instrText xml:space="preserve"> PAGEREF _Toc117599563 \h </w:instrText>
             </w:r>
             <w:r>
               <w:rPr>
@@ -1068,7 +1068,7 @@
                 <w:noProof/>
                 <w:webHidden/>
               </w:rPr>
-              <w:t>3</w:t>
+              <w:t>5</w:t>
             </w:r>
             <w:r>
               <w:rPr>
@@ -1091,13 +1091,13 @@
               <w:lang w:eastAsia="en-GB"/>
             </w:rPr>
           </w:pPr>
-          <w:hyperlink w:anchor="_Toc116306483" w:history="1">
+          <w:hyperlink w:anchor="_Toc117599564" w:history="1">
             <w:r>
               <w:rPr>
                 <w:rStyle w:val="Hyperlink"/>
                 <w:noProof/>
               </w:rPr>
-              <w:t>6.6 Actions</w:t>
+              <w:t>6.6 Objectives</w:t>
             </w:r>
             <w:r>
               <w:rPr>
@@ -1118,7 +1118,7 @@
                 <w:noProof/>
                 <w:webHidden/>
               </w:rPr>
-              <w:instrText xml:space="preserve"> PAGEREF _Toc116306483 \h </w:instrText>
+              <w:instrText xml:space="preserve"> PAGEREF _Toc117599564 \h </w:instrText>
             </w:r>
             <w:r>
               <w:rPr>
@@ -1138,7 +1138,77 @@
                 <w:noProof/>
                 <w:webHidden/>
               </w:rPr>
-              <w:t>3</w:t>
+              <w:t>5</w:t>
+            </w:r>
+            <w:r>
+              <w:rPr>
+                <w:noProof/>
+                <w:webHidden/>
+              </w:rPr>
+              <w:fldChar w:fldCharType="end"/>
+            </w:r>
+          </w:hyperlink>
+        </w:p>
+        <w:p>
+          <w:pPr>
+            <w:pStyle w:val="TOC1"/>
+            <w:tabs>
+              <w:tab w:val="right" w:leader="dot" w:pos="9016"/>
+            </w:tabs>
+            <w:rPr>
+              <w:rFonts w:eastAsiaTheme="minorEastAsia"/>
+              <w:noProof/>
+              <w:lang w:eastAsia="en-GB"/>
+            </w:rPr>
+          </w:pPr>
+          <w:hyperlink w:anchor="_Toc117599565" w:history="1">
+            <w:r>
+              <w:rPr>
+                <w:rStyle w:val="Hyperlink"/>
+                <w:noProof/>
+              </w:rPr>
+              <w:t>7. Graphics</w:t>
+            </w:r>
+            <w:r>
+              <w:rPr>
+                <w:noProof/>
+                <w:webHidden/>
+              </w:rPr>
+              <w:tab/>
+            </w:r>
+            <w:r>
+              <w:rPr>
+                <w:noProof/>
+                <w:webHidden/>
+              </w:rPr>
+              <w:fldChar w:fldCharType="begin"/>
+            </w:r>
+            <w:r>
+              <w:rPr>
+                <w:noProof/>
+                <w:webHidden/>
+              </w:rPr>
+              <w:instrText xml:space="preserve"> PAGEREF _Toc117599565 \h </w:instrText>
+            </w:r>
+            <w:r>
+              <w:rPr>
+                <w:noProof/>
+                <w:webHidden/>
+              </w:rPr>
+            </w:r>
+            <w:r>
+              <w:rPr>
+                <w:noProof/>
+                <w:webHidden/>
+              </w:rPr>
+              <w:fldChar w:fldCharType="separate"/>
+            </w:r>
+            <w:r>
+              <w:rPr>
+                <w:noProof/>
+                <w:webHidden/>
+              </w:rPr>
+              <w:t>5</w:t>
             </w:r>
             <w:r>
               <w:rPr>
@@ -1161,13 +1231,13 @@
               <w:lang w:eastAsia="en-GB"/>
             </w:rPr>
           </w:pPr>
-          <w:hyperlink w:anchor="_Toc116306484" w:history="1">
+          <w:hyperlink w:anchor="_Toc117599566" w:history="1">
             <w:r>
               <w:rPr>
                 <w:rStyle w:val="Hyperlink"/>
                 <w:noProof/>
               </w:rPr>
-              <w:t>6.7 Objectives</w:t>
+              <w:t>7.1 Styles</w:t>
             </w:r>
             <w:r>
               <w:rPr>
@@ -1188,7 +1258,7 @@
                 <w:noProof/>
                 <w:webHidden/>
               </w:rPr>
-              <w:instrText xml:space="preserve"> PAGEREF _Toc116306484 \h </w:instrText>
+              <w:instrText xml:space="preserve"> PAGEREF _Toc117599566 \h </w:instrText>
             </w:r>
             <w:r>
               <w:rPr>
@@ -1208,7 +1278,217 @@
                 <w:noProof/>
                 <w:webHidden/>
               </w:rPr>
-              <w:t>3</w:t>
+              <w:t>5</w:t>
+            </w:r>
+            <w:r>
+              <w:rPr>
+                <w:noProof/>
+                <w:webHidden/>
+              </w:rPr>
+              <w:fldChar w:fldCharType="end"/>
+            </w:r>
+          </w:hyperlink>
+        </w:p>
+        <w:p>
+          <w:pPr>
+            <w:pStyle w:val="TOC2"/>
+            <w:tabs>
+              <w:tab w:val="right" w:leader="dot" w:pos="9016"/>
+            </w:tabs>
+            <w:rPr>
+              <w:rFonts w:eastAsiaTheme="minorEastAsia"/>
+              <w:noProof/>
+              <w:lang w:eastAsia="en-GB"/>
+            </w:rPr>
+          </w:pPr>
+          <w:hyperlink w:anchor="_Toc117599567" w:history="1">
+            <w:r>
+              <w:rPr>
+                <w:rStyle w:val="Hyperlink"/>
+                <w:noProof/>
+              </w:rPr>
+              <w:t>7.2 Fonts</w:t>
+            </w:r>
+            <w:r>
+              <w:rPr>
+                <w:noProof/>
+                <w:webHidden/>
+              </w:rPr>
+              <w:tab/>
+            </w:r>
+            <w:r>
+              <w:rPr>
+                <w:noProof/>
+                <w:webHidden/>
+              </w:rPr>
+              <w:fldChar w:fldCharType="begin"/>
+            </w:r>
+            <w:r>
+              <w:rPr>
+                <w:noProof/>
+                <w:webHidden/>
+              </w:rPr>
+              <w:instrText xml:space="preserve"> PAGEREF _Toc117599567 \h </w:instrText>
+            </w:r>
+            <w:r>
+              <w:rPr>
+                <w:noProof/>
+                <w:webHidden/>
+              </w:rPr>
+            </w:r>
+            <w:r>
+              <w:rPr>
+                <w:noProof/>
+                <w:webHidden/>
+              </w:rPr>
+              <w:fldChar w:fldCharType="separate"/>
+            </w:r>
+            <w:r>
+              <w:rPr>
+                <w:noProof/>
+                <w:webHidden/>
+              </w:rPr>
+              <w:t>5</w:t>
+            </w:r>
+            <w:r>
+              <w:rPr>
+                <w:noProof/>
+                <w:webHidden/>
+              </w:rPr>
+              <w:fldChar w:fldCharType="end"/>
+            </w:r>
+          </w:hyperlink>
+        </w:p>
+        <w:p>
+          <w:pPr>
+            <w:pStyle w:val="TOC2"/>
+            <w:tabs>
+              <w:tab w:val="right" w:leader="dot" w:pos="9016"/>
+            </w:tabs>
+            <w:rPr>
+              <w:rFonts w:eastAsiaTheme="minorEastAsia"/>
+              <w:noProof/>
+              <w:lang w:eastAsia="en-GB"/>
+            </w:rPr>
+          </w:pPr>
+          <w:hyperlink w:anchor="_Toc117599568" w:history="1">
+            <w:r>
+              <w:rPr>
+                <w:rStyle w:val="Hyperlink"/>
+                <w:noProof/>
+              </w:rPr>
+              <w:t>7.3 Colours</w:t>
+            </w:r>
+            <w:r>
+              <w:rPr>
+                <w:noProof/>
+                <w:webHidden/>
+              </w:rPr>
+              <w:tab/>
+            </w:r>
+            <w:r>
+              <w:rPr>
+                <w:noProof/>
+                <w:webHidden/>
+              </w:rPr>
+              <w:fldChar w:fldCharType="begin"/>
+            </w:r>
+            <w:r>
+              <w:rPr>
+                <w:noProof/>
+                <w:webHidden/>
+              </w:rPr>
+              <w:instrText xml:space="preserve"> PAGEREF _Toc117599568 \h </w:instrText>
+            </w:r>
+            <w:r>
+              <w:rPr>
+                <w:noProof/>
+                <w:webHidden/>
+              </w:rPr>
+            </w:r>
+            <w:r>
+              <w:rPr>
+                <w:noProof/>
+                <w:webHidden/>
+              </w:rPr>
+              <w:fldChar w:fldCharType="separate"/>
+            </w:r>
+            <w:r>
+              <w:rPr>
+                <w:noProof/>
+                <w:webHidden/>
+              </w:rPr>
+              <w:t>5</w:t>
+            </w:r>
+            <w:r>
+              <w:rPr>
+                <w:noProof/>
+                <w:webHidden/>
+              </w:rPr>
+              <w:fldChar w:fldCharType="end"/>
+            </w:r>
+          </w:hyperlink>
+        </w:p>
+        <w:p>
+          <w:pPr>
+            <w:pStyle w:val="TOC2"/>
+            <w:tabs>
+              <w:tab w:val="right" w:leader="dot" w:pos="9016"/>
+            </w:tabs>
+            <w:rPr>
+              <w:rFonts w:eastAsiaTheme="minorEastAsia"/>
+              <w:noProof/>
+              <w:lang w:eastAsia="en-GB"/>
+            </w:rPr>
+          </w:pPr>
+          <w:hyperlink w:anchor="_Toc117599569" w:history="1">
+            <w:r>
+              <w:rPr>
+                <w:rStyle w:val="Hyperlink"/>
+                <w:noProof/>
+              </w:rPr>
+              <w:t>7.4 Influences</w:t>
+            </w:r>
+            <w:r>
+              <w:rPr>
+                <w:noProof/>
+                <w:webHidden/>
+              </w:rPr>
+              <w:tab/>
+            </w:r>
+            <w:r>
+              <w:rPr>
+                <w:noProof/>
+                <w:webHidden/>
+              </w:rPr>
+              <w:fldChar w:fldCharType="begin"/>
+            </w:r>
+            <w:r>
+              <w:rPr>
+                <w:noProof/>
+                <w:webHidden/>
+              </w:rPr>
+              <w:instrText xml:space="preserve"> PAGEREF _Toc117599569 \h </w:instrText>
+            </w:r>
+            <w:r>
+              <w:rPr>
+                <w:noProof/>
+                <w:webHidden/>
+              </w:rPr>
+            </w:r>
+            <w:r>
+              <w:rPr>
+                <w:noProof/>
+                <w:webHidden/>
+              </w:rPr>
+              <w:fldChar w:fldCharType="separate"/>
+            </w:r>
+            <w:r>
+              <w:rPr>
+                <w:noProof/>
+                <w:webHidden/>
+              </w:rPr>
+              <w:t>5</w:t>
             </w:r>
             <w:r>
               <w:rPr>
@@ -1231,13 +1511,13 @@
               <w:lang w:eastAsia="en-GB"/>
             </w:rPr>
           </w:pPr>
-          <w:hyperlink w:anchor="_Toc116306485" w:history="1">
+          <w:hyperlink w:anchor="_Toc117599570" w:history="1">
             <w:r>
               <w:rPr>
                 <w:rStyle w:val="Hyperlink"/>
                 <w:noProof/>
               </w:rPr>
-              <w:t>7. Graphics</w:t>
+              <w:t>8. Data Storage</w:t>
             </w:r>
             <w:r>
               <w:rPr>
@@ -1258,7 +1538,7 @@
                 <w:noProof/>
                 <w:webHidden/>
               </w:rPr>
-              <w:instrText xml:space="preserve"> PAGEREF _Toc116306485 \h </w:instrText>
+              <w:instrText xml:space="preserve"> PAGEREF _Toc117599570 \h </w:instrText>
             </w:r>
             <w:r>
               <w:rPr>
@@ -1278,7 +1558,7 @@
                 <w:noProof/>
                 <w:webHidden/>
               </w:rPr>
-              <w:t>3</w:t>
+              <w:t>6</w:t>
             </w:r>
             <w:r>
               <w:rPr>
@@ -1301,13 +1581,13 @@
               <w:lang w:eastAsia="en-GB"/>
             </w:rPr>
           </w:pPr>
-          <w:hyperlink w:anchor="_Toc116306486" w:history="1">
+          <w:hyperlink w:anchor="_Toc117599571" w:history="1">
             <w:r>
               <w:rPr>
                 <w:rStyle w:val="Hyperlink"/>
                 <w:noProof/>
               </w:rPr>
-              <w:t>7.1 Styles</w:t>
+              <w:t>8.1 Local Data</w:t>
             </w:r>
             <w:r>
               <w:rPr>
@@ -1328,7 +1608,7 @@
                 <w:noProof/>
                 <w:webHidden/>
               </w:rPr>
-              <w:instrText xml:space="preserve"> PAGEREF _Toc116306486 \h </w:instrText>
+              <w:instrText xml:space="preserve"> PAGEREF _Toc117599571 \h </w:instrText>
             </w:r>
             <w:r>
               <w:rPr>
@@ -1348,7 +1628,7 @@
                 <w:noProof/>
                 <w:webHidden/>
               </w:rPr>
-              <w:t>3</w:t>
+              <w:t>6</w:t>
             </w:r>
             <w:r>
               <w:rPr>
@@ -1371,13 +1651,13 @@
               <w:lang w:eastAsia="en-GB"/>
             </w:rPr>
           </w:pPr>
-          <w:hyperlink w:anchor="_Toc116306487" w:history="1">
+          <w:hyperlink w:anchor="_Toc117599572" w:history="1">
             <w:r>
               <w:rPr>
                 <w:rStyle w:val="Hyperlink"/>
                 <w:noProof/>
               </w:rPr>
-              <w:t>7.2 Fonts</w:t>
+              <w:t>8.2 Online Data</w:t>
             </w:r>
             <w:r>
               <w:rPr>
@@ -1398,7 +1678,7 @@
                 <w:noProof/>
                 <w:webHidden/>
               </w:rPr>
-              <w:instrText xml:space="preserve"> PAGEREF _Toc116306487 \h </w:instrText>
+              <w:instrText xml:space="preserve"> PAGEREF _Toc117599572 \h </w:instrText>
             </w:r>
             <w:r>
               <w:rPr>
@@ -1418,7 +1698,7 @@
                 <w:noProof/>
                 <w:webHidden/>
               </w:rPr>
-              <w:t>3</w:t>
+              <w:t>6</w:t>
             </w:r>
             <w:r>
               <w:rPr>
@@ -1441,13 +1721,13 @@
               <w:lang w:eastAsia="en-GB"/>
             </w:rPr>
           </w:pPr>
-          <w:hyperlink w:anchor="_Toc116306488" w:history="1">
+          <w:hyperlink w:anchor="_Toc117599573" w:history="1">
             <w:r>
               <w:rPr>
                 <w:rStyle w:val="Hyperlink"/>
                 <w:noProof/>
               </w:rPr>
-              <w:t>7.3 Colours</w:t>
+              <w:t>8.3 Social Data</w:t>
             </w:r>
             <w:r>
               <w:rPr>
@@ -1468,7 +1748,7 @@
                 <w:noProof/>
                 <w:webHidden/>
               </w:rPr>
-              <w:instrText xml:space="preserve"> PAGEREF _Toc116306488 \h </w:instrText>
+              <w:instrText xml:space="preserve"> PAGEREF _Toc117599573 \h </w:instrText>
             </w:r>
             <w:r>
               <w:rPr>
@@ -1488,7 +1768,7 @@
                 <w:noProof/>
                 <w:webHidden/>
               </w:rPr>
-              <w:t>3</w:t>
+              <w:t>6</w:t>
             </w:r>
             <w:r>
               <w:rPr>
@@ -1511,13 +1791,13 @@
               <w:lang w:eastAsia="en-GB"/>
             </w:rPr>
           </w:pPr>
-          <w:hyperlink w:anchor="_Toc116306489" w:history="1">
+          <w:hyperlink w:anchor="_Toc117599574" w:history="1">
             <w:r>
               <w:rPr>
                 <w:rStyle w:val="Hyperlink"/>
                 <w:noProof/>
               </w:rPr>
-              <w:t>7.4 Influences</w:t>
+              <w:t>8.4 Statistical Data</w:t>
             </w:r>
             <w:r>
               <w:rPr>
@@ -1538,7 +1818,7 @@
                 <w:noProof/>
                 <w:webHidden/>
               </w:rPr>
-              <w:instrText xml:space="preserve"> PAGEREF _Toc116306489 \h </w:instrText>
+              <w:instrText xml:space="preserve"> PAGEREF _Toc117599574 \h </w:instrText>
             </w:r>
             <w:r>
               <w:rPr>
@@ -1558,7 +1838,7 @@
                 <w:noProof/>
                 <w:webHidden/>
               </w:rPr>
-              <w:t>3</w:t>
+              <w:t>6</w:t>
             </w:r>
             <w:r>
               <w:rPr>
@@ -1581,13 +1861,13 @@
               <w:lang w:eastAsia="en-GB"/>
             </w:rPr>
           </w:pPr>
-          <w:hyperlink w:anchor="_Toc116306490" w:history="1">
+          <w:hyperlink w:anchor="_Toc117599575" w:history="1">
             <w:r>
               <w:rPr>
                 <w:rStyle w:val="Hyperlink"/>
                 <w:noProof/>
               </w:rPr>
-              <w:t>7.5 Look &amp; Feel</w:t>
+              <w:t>8.5 Legal and Ethical Considerations</w:t>
             </w:r>
             <w:r>
               <w:rPr>
@@ -1608,7 +1888,7 @@
                 <w:noProof/>
                 <w:webHidden/>
               </w:rPr>
-              <w:instrText xml:space="preserve"> PAGEREF _Toc116306490 \h </w:instrText>
+              <w:instrText xml:space="preserve"> PAGEREF _Toc117599575 \h </w:instrText>
             </w:r>
             <w:r>
               <w:rPr>
@@ -1628,7 +1908,7 @@
                 <w:noProof/>
                 <w:webHidden/>
               </w:rPr>
-              <w:t>3</w:t>
+              <w:t>6</w:t>
             </w:r>
             <w:r>
               <w:rPr>
@@ -1651,13 +1931,13 @@
               <w:lang w:eastAsia="en-GB"/>
             </w:rPr>
           </w:pPr>
-          <w:hyperlink w:anchor="_Toc116306491" w:history="1">
+          <w:hyperlink w:anchor="_Toc117599576" w:history="1">
             <w:r>
               <w:rPr>
                 <w:rStyle w:val="Hyperlink"/>
                 <w:noProof/>
               </w:rPr>
-              <w:t>8. Data Storage</w:t>
+              <w:t>9. Gameplay</w:t>
             </w:r>
             <w:r>
               <w:rPr>
@@ -1678,7 +1958,7 @@
                 <w:noProof/>
                 <w:webHidden/>
               </w:rPr>
-              <w:instrText xml:space="preserve"> PAGEREF _Toc116306491 \h </w:instrText>
+              <w:instrText xml:space="preserve"> PAGEREF _Toc117599576 \h </w:instrText>
             </w:r>
             <w:r>
               <w:rPr>
@@ -1698,7 +1978,7 @@
                 <w:noProof/>
                 <w:webHidden/>
               </w:rPr>
-              <w:t>4</w:t>
+              <w:t>6</w:t>
             </w:r>
             <w:r>
               <w:rPr>
@@ -1721,13 +2001,13 @@
               <w:lang w:eastAsia="en-GB"/>
             </w:rPr>
           </w:pPr>
-          <w:hyperlink w:anchor="_Toc116306492" w:history="1">
+          <w:hyperlink w:anchor="_Toc117599577" w:history="1">
             <w:r>
               <w:rPr>
                 <w:rStyle w:val="Hyperlink"/>
                 <w:noProof/>
               </w:rPr>
-              <w:t>8.1 Local Data</w:t>
+              <w:t>9.1 Direct Control</w:t>
             </w:r>
             <w:r>
               <w:rPr>
@@ -1748,7 +2028,7 @@
                 <w:noProof/>
                 <w:webHidden/>
               </w:rPr>
-              <w:instrText xml:space="preserve"> PAGEREF _Toc116306492 \h </w:instrText>
+              <w:instrText xml:space="preserve"> PAGEREF _Toc117599577 \h </w:instrText>
             </w:r>
             <w:r>
               <w:rPr>
@@ -1768,7 +2048,217 @@
                 <w:noProof/>
                 <w:webHidden/>
               </w:rPr>
-              <w:t>4</w:t>
+              <w:t>6</w:t>
+            </w:r>
+            <w:r>
+              <w:rPr>
+                <w:noProof/>
+                <w:webHidden/>
+              </w:rPr>
+              <w:fldChar w:fldCharType="end"/>
+            </w:r>
+          </w:hyperlink>
+        </w:p>
+        <w:p>
+          <w:pPr>
+            <w:pStyle w:val="TOC3"/>
+            <w:tabs>
+              <w:tab w:val="right" w:leader="dot" w:pos="9016"/>
+            </w:tabs>
+            <w:rPr>
+              <w:rFonts w:eastAsiaTheme="minorEastAsia"/>
+              <w:noProof/>
+              <w:lang w:eastAsia="en-GB"/>
+            </w:rPr>
+          </w:pPr>
+          <w:hyperlink w:anchor="_Toc117599578" w:history="1">
+            <w:r>
+              <w:rPr>
+                <w:rStyle w:val="Hyperlink"/>
+                <w:noProof/>
+              </w:rPr>
+              <w:t>9.1.1 Interaction System</w:t>
+            </w:r>
+            <w:r>
+              <w:rPr>
+                <w:noProof/>
+                <w:webHidden/>
+              </w:rPr>
+              <w:tab/>
+            </w:r>
+            <w:r>
+              <w:rPr>
+                <w:noProof/>
+                <w:webHidden/>
+              </w:rPr>
+              <w:fldChar w:fldCharType="begin"/>
+            </w:r>
+            <w:r>
+              <w:rPr>
+                <w:noProof/>
+                <w:webHidden/>
+              </w:rPr>
+              <w:instrText xml:space="preserve"> PAGEREF _Toc117599578 \h </w:instrText>
+            </w:r>
+            <w:r>
+              <w:rPr>
+                <w:noProof/>
+                <w:webHidden/>
+              </w:rPr>
+            </w:r>
+            <w:r>
+              <w:rPr>
+                <w:noProof/>
+                <w:webHidden/>
+              </w:rPr>
+              <w:fldChar w:fldCharType="separate"/>
+            </w:r>
+            <w:r>
+              <w:rPr>
+                <w:noProof/>
+                <w:webHidden/>
+              </w:rPr>
+              <w:t>6</w:t>
+            </w:r>
+            <w:r>
+              <w:rPr>
+                <w:noProof/>
+                <w:webHidden/>
+              </w:rPr>
+              <w:fldChar w:fldCharType="end"/>
+            </w:r>
+          </w:hyperlink>
+        </w:p>
+        <w:p>
+          <w:pPr>
+            <w:pStyle w:val="TOC3"/>
+            <w:tabs>
+              <w:tab w:val="right" w:leader="dot" w:pos="9016"/>
+            </w:tabs>
+            <w:rPr>
+              <w:rFonts w:eastAsiaTheme="minorEastAsia"/>
+              <w:noProof/>
+              <w:lang w:eastAsia="en-GB"/>
+            </w:rPr>
+          </w:pPr>
+          <w:hyperlink w:anchor="_Toc117599579" w:history="1">
+            <w:r>
+              <w:rPr>
+                <w:rStyle w:val="Hyperlink"/>
+                <w:noProof/>
+              </w:rPr>
+              <w:t>9.1.2 Movement</w:t>
+            </w:r>
+            <w:r>
+              <w:rPr>
+                <w:noProof/>
+                <w:webHidden/>
+              </w:rPr>
+              <w:tab/>
+            </w:r>
+            <w:r>
+              <w:rPr>
+                <w:noProof/>
+                <w:webHidden/>
+              </w:rPr>
+              <w:fldChar w:fldCharType="begin"/>
+            </w:r>
+            <w:r>
+              <w:rPr>
+                <w:noProof/>
+                <w:webHidden/>
+              </w:rPr>
+              <w:instrText xml:space="preserve"> PAGEREF _Toc117599579 \h </w:instrText>
+            </w:r>
+            <w:r>
+              <w:rPr>
+                <w:noProof/>
+                <w:webHidden/>
+              </w:rPr>
+            </w:r>
+            <w:r>
+              <w:rPr>
+                <w:noProof/>
+                <w:webHidden/>
+              </w:rPr>
+              <w:fldChar w:fldCharType="separate"/>
+            </w:r>
+            <w:r>
+              <w:rPr>
+                <w:noProof/>
+                <w:webHidden/>
+              </w:rPr>
+              <w:t>6</w:t>
+            </w:r>
+            <w:r>
+              <w:rPr>
+                <w:noProof/>
+                <w:webHidden/>
+              </w:rPr>
+              <w:fldChar w:fldCharType="end"/>
+            </w:r>
+          </w:hyperlink>
+        </w:p>
+        <w:p>
+          <w:pPr>
+            <w:pStyle w:val="TOC3"/>
+            <w:tabs>
+              <w:tab w:val="right" w:leader="dot" w:pos="9016"/>
+            </w:tabs>
+            <w:rPr>
+              <w:rFonts w:eastAsiaTheme="minorEastAsia"/>
+              <w:noProof/>
+              <w:lang w:eastAsia="en-GB"/>
+            </w:rPr>
+          </w:pPr>
+          <w:hyperlink w:anchor="_Toc117599580" w:history="1">
+            <w:r>
+              <w:rPr>
+                <w:rStyle w:val="Hyperlink"/>
+                <w:noProof/>
+              </w:rPr>
+              <w:t>9.1.3 Combat System</w:t>
+            </w:r>
+            <w:r>
+              <w:rPr>
+                <w:noProof/>
+                <w:webHidden/>
+              </w:rPr>
+              <w:tab/>
+            </w:r>
+            <w:r>
+              <w:rPr>
+                <w:noProof/>
+                <w:webHidden/>
+              </w:rPr>
+              <w:fldChar w:fldCharType="begin"/>
+            </w:r>
+            <w:r>
+              <w:rPr>
+                <w:noProof/>
+                <w:webHidden/>
+              </w:rPr>
+              <w:instrText xml:space="preserve"> PAGEREF _Toc117599580 \h </w:instrText>
+            </w:r>
+            <w:r>
+              <w:rPr>
+                <w:noProof/>
+                <w:webHidden/>
+              </w:rPr>
+            </w:r>
+            <w:r>
+              <w:rPr>
+                <w:noProof/>
+                <w:webHidden/>
+              </w:rPr>
+              <w:fldChar w:fldCharType="separate"/>
+            </w:r>
+            <w:r>
+              <w:rPr>
+                <w:noProof/>
+                <w:webHidden/>
+              </w:rPr>
+              <w:t>6</w:t>
             </w:r>
             <w:r>
               <w:rPr>
@@ -1791,13 +2281,13 @@
               <w:lang w:eastAsia="en-GB"/>
             </w:rPr>
           </w:pPr>
-          <w:hyperlink w:anchor="_Toc116306493" w:history="1">
+          <w:hyperlink w:anchor="_Toc117599581" w:history="1">
             <w:r>
               <w:rPr>
                 <w:rStyle w:val="Hyperlink"/>
                 <w:noProof/>
               </w:rPr>
-              <w:t>8.2 Online Data</w:t>
+              <w:t>9.2 Indirect Control</w:t>
             </w:r>
             <w:r>
               <w:rPr>
@@ -1818,7 +2308,7 @@
                 <w:noProof/>
                 <w:webHidden/>
               </w:rPr>
-              <w:instrText xml:space="preserve"> PAGEREF _Toc116306493 \h </w:instrText>
+              <w:instrText xml:space="preserve"> PAGEREF _Toc117599581 \h </w:instrText>
             </w:r>
             <w:r>
               <w:rPr>
@@ -1838,7 +2328,7 @@
                 <w:noProof/>
                 <w:webHidden/>
               </w:rPr>
-              <w:t>4</w:t>
+              <w:t>6</w:t>
             </w:r>
             <w:r>
               <w:rPr>
@@ -1861,13 +2351,13 @@
               <w:lang w:eastAsia="en-GB"/>
             </w:rPr>
           </w:pPr>
-          <w:hyperlink w:anchor="_Toc116306494" w:history="1">
+          <w:hyperlink w:anchor="_Toc117599582" w:history="1">
             <w:r>
               <w:rPr>
                 <w:rStyle w:val="Hyperlink"/>
                 <w:noProof/>
               </w:rPr>
-              <w:t>8.3 Social Data</w:t>
+              <w:t>9.3 Object Types</w:t>
             </w:r>
             <w:r>
               <w:rPr>
@@ -1888,7 +2378,7 @@
                 <w:noProof/>
                 <w:webHidden/>
               </w:rPr>
-              <w:instrText xml:space="preserve"> PAGEREF _Toc116306494 \h </w:instrText>
+              <w:instrText xml:space="preserve"> PAGEREF _Toc117599582 \h </w:instrText>
             </w:r>
             <w:r>
               <w:rPr>
@@ -1908,7 +2398,7 @@
                 <w:noProof/>
                 <w:webHidden/>
               </w:rPr>
-              <w:t>4</w:t>
+              <w:t>6</w:t>
             </w:r>
             <w:r>
               <w:rPr>
@@ -1931,13 +2421,13 @@
               <w:lang w:eastAsia="en-GB"/>
             </w:rPr>
           </w:pPr>
-          <w:hyperlink w:anchor="_Toc116306495" w:history="1">
+          <w:hyperlink w:anchor="_Toc117599583" w:history="1">
             <w:r>
               <w:rPr>
                 <w:rStyle w:val="Hyperlink"/>
                 <w:noProof/>
               </w:rPr>
-              <w:t>8.4 Statistical Data</w:t>
+              <w:t>9.4 World</w:t>
             </w:r>
             <w:r>
               <w:rPr>
@@ -1958,7 +2448,7 @@
                 <w:noProof/>
                 <w:webHidden/>
               </w:rPr>
-              <w:instrText xml:space="preserve"> PAGEREF _Toc116306495 \h </w:instrText>
+              <w:instrText xml:space="preserve"> PAGEREF _Toc117599583 \h </w:instrText>
             </w:r>
             <w:r>
               <w:rPr>
@@ -1978,77 +2468,7 @@
                 <w:noProof/>
                 <w:webHidden/>
               </w:rPr>
-              <w:t>4</w:t>
-            </w:r>
-            <w:r>
-              <w:rPr>
-                <w:noProof/>
-                <w:webHidden/>
-              </w:rPr>
-              <w:fldChar w:fldCharType="end"/>
-            </w:r>
-          </w:hyperlink>
-        </w:p>
-        <w:p>
-          <w:pPr>
-            <w:pStyle w:val="TOC2"/>
-            <w:tabs>
-              <w:tab w:val="right" w:leader="dot" w:pos="9016"/>
-            </w:tabs>
-            <w:rPr>
-              <w:rFonts w:eastAsiaTheme="minorEastAsia"/>
-              <w:noProof/>
-              <w:lang w:eastAsia="en-GB"/>
-            </w:rPr>
-          </w:pPr>
-          <w:hyperlink w:anchor="_Toc116306496" w:history="1">
-            <w:r>
-              <w:rPr>
-                <w:rStyle w:val="Hyperlink"/>
-                <w:noProof/>
-              </w:rPr>
-              <w:t>8.5 Legal and Ethical Considerations</w:t>
-            </w:r>
-            <w:r>
-              <w:rPr>
-                <w:noProof/>
-                <w:webHidden/>
-              </w:rPr>
-              <w:tab/>
-            </w:r>
-            <w:r>
-              <w:rPr>
-                <w:noProof/>
-                <w:webHidden/>
-              </w:rPr>
-              <w:fldChar w:fldCharType="begin"/>
-            </w:r>
-            <w:r>
-              <w:rPr>
-                <w:noProof/>
-                <w:webHidden/>
-              </w:rPr>
-              <w:instrText xml:space="preserve"> PAGEREF _Toc116306496 \h </w:instrText>
-            </w:r>
-            <w:r>
-              <w:rPr>
-                <w:noProof/>
-                <w:webHidden/>
-              </w:rPr>
-            </w:r>
-            <w:r>
-              <w:rPr>
-                <w:noProof/>
-                <w:webHidden/>
-              </w:rPr>
-              <w:fldChar w:fldCharType="separate"/>
-            </w:r>
-            <w:r>
-              <w:rPr>
-                <w:noProof/>
-                <w:webHidden/>
-              </w:rPr>
-              <w:t>4</w:t>
+              <w:t>6</w:t>
             </w:r>
             <w:r>
               <w:rPr>
@@ -2071,13 +2491,13 @@
               <w:lang w:eastAsia="en-GB"/>
             </w:rPr>
           </w:pPr>
-          <w:hyperlink w:anchor="_Toc116306497" w:history="1">
+          <w:hyperlink w:anchor="_Toc117599584" w:history="1">
             <w:r>
               <w:rPr>
                 <w:rStyle w:val="Hyperlink"/>
                 <w:noProof/>
               </w:rPr>
-              <w:t>9. Gameplay</w:t>
+              <w:t>10. User Interface</w:t>
             </w:r>
             <w:r>
               <w:rPr>
@@ -2098,7 +2518,7 @@
                 <w:noProof/>
                 <w:webHidden/>
               </w:rPr>
-              <w:instrText xml:space="preserve"> PAGEREF _Toc116306497 \h </w:instrText>
+              <w:instrText xml:space="preserve"> PAGEREF _Toc117599584 \h </w:instrText>
             </w:r>
             <w:r>
               <w:rPr>
@@ -2118,213 +2538,7 @@
                 <w:noProof/>
                 <w:webHidden/>
               </w:rPr>
-              <w:t>4</w:t>
-            </w:r>
-            <w:r>
-              <w:rPr>
-                <w:noProof/>
-                <w:webHidden/>
-              </w:rPr>
-              <w:fldChar w:fldCharType="end"/>
-            </w:r>
-          </w:hyperlink>
-        </w:p>
-        <w:p>
-          <w:pPr>
-            <w:pStyle w:val="TOC2"/>
-            <w:tabs>
-              <w:tab w:val="right" w:leader="dot" w:pos="9016"/>
-            </w:tabs>
-            <w:rPr>
-              <w:rFonts w:eastAsiaTheme="minorEastAsia"/>
-              <w:noProof/>
-              <w:lang w:eastAsia="en-GB"/>
-            </w:rPr>
-          </w:pPr>
-          <w:hyperlink w:anchor="_Toc116306498" w:history="1">
-            <w:r>
-              <w:rPr>
-                <w:rStyle w:val="Hyperlink"/>
-                <w:noProof/>
-              </w:rPr>
-              <w:t>9.1 Direct Control</w:t>
-            </w:r>
-            <w:r>
-              <w:rPr>
-                <w:noProof/>
-                <w:webHidden/>
-              </w:rPr>
-              <w:tab/>
-            </w:r>
-            <w:r>
-              <w:rPr>
-                <w:noProof/>
-                <w:webHidden/>
-              </w:rPr>
-              <w:fldChar w:fldCharType="begin"/>
-            </w:r>
-            <w:r>
-              <w:rPr>
-                <w:noProof/>
-                <w:webHidden/>
-              </w:rPr>
-              <w:instrText xml:space="preserve"> PAGEREF _Toc116306498 \h </w:instrText>
-            </w:r>
-            <w:r>
-              <w:rPr>
-                <w:noProof/>
-                <w:webHidden/>
-              </w:rPr>
-            </w:r>
-            <w:r>
-              <w:rPr>
-                <w:noProof/>
-                <w:webHidden/>
-              </w:rPr>
-              <w:fldChar w:fldCharType="separate"/>
-            </w:r>
-            <w:r>
-              <w:rPr>
-                <w:noProof/>
-                <w:webHidden/>
-              </w:rPr>
-              <w:t>4</w:t>
-            </w:r>
-            <w:r>
-              <w:rPr>
-                <w:noProof/>
-                <w:webHidden/>
-              </w:rPr>
-              <w:fldChar w:fldCharType="end"/>
-            </w:r>
-          </w:hyperlink>
-        </w:p>
-        <w:p>
-          <w:pPr>
-            <w:pStyle w:val="TOC3"/>
-            <w:tabs>
-              <w:tab w:val="right" w:leader="dot" w:pos="9016"/>
-            </w:tabs>
-            <w:rPr>
-              <w:noProof/>
-            </w:rPr>
-          </w:pPr>
-          <w:hyperlink w:anchor="_Toc116306499" w:history="1">
-            <w:r>
-              <w:rPr>
-                <w:rStyle w:val="Hyperlink"/>
-                <w:noProof/>
-              </w:rPr>
-              <w:t>9.1.1 Interaction System</w:t>
-            </w:r>
-            <w:r>
-              <w:rPr>
-                <w:noProof/>
-                <w:webHidden/>
-              </w:rPr>
-              <w:tab/>
-            </w:r>
-            <w:r>
-              <w:rPr>
-                <w:noProof/>
-                <w:webHidden/>
-              </w:rPr>
-              <w:fldChar w:fldCharType="begin"/>
-            </w:r>
-            <w:r>
-              <w:rPr>
-                <w:noProof/>
-                <w:webHidden/>
-              </w:rPr>
-              <w:instrText xml:space="preserve"> PAGEREF _Toc116306499 \h </w:instrText>
-            </w:r>
-            <w:r>
-              <w:rPr>
-                <w:noProof/>
-                <w:webHidden/>
-              </w:rPr>
-            </w:r>
-            <w:r>
-              <w:rPr>
-                <w:noProof/>
-                <w:webHidden/>
-              </w:rPr>
-              <w:fldChar w:fldCharType="separate"/>
-            </w:r>
-            <w:r>
-              <w:rPr>
-                <w:noProof/>
-                <w:webHidden/>
-              </w:rPr>
-              <w:t>4</w:t>
-            </w:r>
-            <w:r>
-              <w:rPr>
-                <w:noProof/>
-                <w:webHidden/>
-              </w:rPr>
-              <w:fldChar w:fldCharType="end"/>
-            </w:r>
-          </w:hyperlink>
-        </w:p>
-        <w:p>
-          <w:pPr>
-            <w:pStyle w:val="TOC3"/>
-            <w:tabs>
-              <w:tab w:val="right" w:leader="dot" w:pos="9016"/>
-            </w:tabs>
-            <w:rPr>
-              <w:noProof/>
-            </w:rPr>
-          </w:pPr>
-          <w:hyperlink w:anchor="_Toc116306500" w:history="1">
-            <w:r>
-              <w:rPr>
-                <w:rStyle w:val="Hyperlink"/>
-                <w:noProof/>
-              </w:rPr>
-              <w:t>9.1.2 Movement</w:t>
-            </w:r>
-            <w:r>
-              <w:rPr>
-                <w:noProof/>
-                <w:webHidden/>
-              </w:rPr>
-              <w:tab/>
-            </w:r>
-            <w:r>
-              <w:rPr>
-                <w:noProof/>
-                <w:webHidden/>
-              </w:rPr>
-              <w:fldChar w:fldCharType="begin"/>
-            </w:r>
-            <w:r>
-              <w:rPr>
-                <w:noProof/>
-                <w:webHidden/>
-              </w:rPr>
-              <w:instrText xml:space="preserve"> PAGEREF _Toc116306500 \h </w:instrText>
-            </w:r>
-            <w:r>
-              <w:rPr>
-                <w:noProof/>
-                <w:webHidden/>
-              </w:rPr>
-            </w:r>
-            <w:r>
-              <w:rPr>
-                <w:noProof/>
-                <w:webHidden/>
-              </w:rPr>
-              <w:fldChar w:fldCharType="separate"/>
-            </w:r>
-            <w:r>
-              <w:rPr>
-                <w:noProof/>
-                <w:webHidden/>
-              </w:rPr>
-              <w:t>4</w:t>
+              <w:t>6</w:t>
             </w:r>
             <w:r>
               <w:rPr>
@@ -2357,7 +2571,7 @@
       <w:pPr>
         <w:pStyle w:val="Heading1"/>
       </w:pPr>
-      <w:bookmarkStart w:id="0" w:name="_Toc116306469"/>
+      <w:bookmarkStart w:id="0" w:name="_Toc117599550"/>
       <w:r>
         <w:lastRenderedPageBreak/>
         <w:t xml:space="preserve">1. </w:t>
@@ -2391,7 +2605,7 @@
       <w:pPr>
         <w:pStyle w:val="Heading1"/>
       </w:pPr>
-      <w:bookmarkStart w:id="1" w:name="_Toc116306470"/>
+      <w:bookmarkStart w:id="1" w:name="_Toc117599551"/>
       <w:r>
         <w:t xml:space="preserve">2. </w:t>
       </w:r>
@@ -2418,7 +2632,7 @@
       <w:pPr>
         <w:pStyle w:val="Heading1"/>
       </w:pPr>
-      <w:bookmarkStart w:id="2" w:name="_Toc116306471"/>
+      <w:bookmarkStart w:id="2" w:name="_Toc117599552"/>
       <w:r>
         <w:t xml:space="preserve">3. </w:t>
       </w:r>
@@ -2454,7 +2668,7 @@
       <w:pPr>
         <w:pStyle w:val="Heading1"/>
       </w:pPr>
-      <w:bookmarkStart w:id="3" w:name="_Toc116306472"/>
+      <w:bookmarkStart w:id="3" w:name="_Toc117599553"/>
       <w:r>
         <w:t xml:space="preserve">4. </w:t>
       </w:r>
@@ -2487,7 +2701,7 @@
       <w:pPr>
         <w:pStyle w:val="Heading1"/>
       </w:pPr>
-      <w:bookmarkStart w:id="4" w:name="_Toc116306473"/>
+      <w:bookmarkStart w:id="4" w:name="_Toc117599554"/>
       <w:r>
         <w:t xml:space="preserve">5. </w:t>
       </w:r>
@@ -2500,7 +2714,7 @@
       <w:pPr>
         <w:pStyle w:val="Heading2"/>
       </w:pPr>
-      <w:bookmarkStart w:id="5" w:name="_Toc116306474"/>
+      <w:bookmarkStart w:id="5" w:name="_Toc117599555"/>
       <w:r>
         <w:t xml:space="preserve">5.1 </w:t>
       </w:r>
@@ -2536,7 +2750,7 @@
       <w:pPr>
         <w:pStyle w:val="Heading2"/>
       </w:pPr>
-      <w:bookmarkStart w:id="6" w:name="_Toc116306475"/>
+      <w:bookmarkStart w:id="6" w:name="_Toc117599556"/>
       <w:r>
         <w:t xml:space="preserve">5.2 </w:t>
       </w:r>
@@ -2572,7 +2786,7 @@
       <w:pPr>
         <w:pStyle w:val="Heading2"/>
       </w:pPr>
-      <w:bookmarkStart w:id="7" w:name="_Toc116306476"/>
+      <w:bookmarkStart w:id="7" w:name="_Toc117599557"/>
       <w:r>
         <w:t xml:space="preserve">5.3 </w:t>
       </w:r>
@@ -2627,7 +2841,7 @@
       <w:pPr>
         <w:pStyle w:val="Heading1"/>
       </w:pPr>
-      <w:bookmarkStart w:id="8" w:name="_Toc116306477"/>
+      <w:bookmarkStart w:id="8" w:name="_Toc117599558"/>
       <w:r>
         <w:lastRenderedPageBreak/>
         <w:t xml:space="preserve">6. </w:t>
@@ -2641,7 +2855,7 @@
       <w:pPr>
         <w:pStyle w:val="Heading2"/>
       </w:pPr>
-      <w:bookmarkStart w:id="9" w:name="_Toc116306478"/>
+      <w:bookmarkStart w:id="9" w:name="_Toc117599559"/>
       <w:r>
         <w:t xml:space="preserve">6.1 </w:t>
       </w:r>
@@ -2723,7 +2937,7 @@
       <w:pPr>
         <w:pStyle w:val="Heading2"/>
       </w:pPr>
-      <w:bookmarkStart w:id="10" w:name="_Toc116306479"/>
+      <w:bookmarkStart w:id="10" w:name="_Toc117599560"/>
       <w:r>
         <w:t xml:space="preserve">6.2 </w:t>
       </w:r>
@@ -2853,7 +3067,7 @@
       <w:pPr>
         <w:pStyle w:val="Heading2"/>
       </w:pPr>
-      <w:bookmarkStart w:id="11" w:name="_Toc116306480"/>
+      <w:bookmarkStart w:id="11" w:name="_Toc117599561"/>
       <w:r>
         <w:t xml:space="preserve">6.3 </w:t>
       </w:r>
@@ -2910,7 +3124,7 @@
       <w:pPr>
         <w:pStyle w:val="Heading2"/>
       </w:pPr>
-      <w:bookmarkStart w:id="12" w:name="_Toc116306481"/>
+      <w:bookmarkStart w:id="12" w:name="_Toc117599562"/>
       <w:r>
         <w:t xml:space="preserve">6.4 </w:t>
       </w:r>
@@ -2937,57 +3151,139 @@
       </w:r>
       <w:r>
         <w:t>offering multiple avenues to progress through a level. Use of height disparities, cover and slopes will be present in every level.</w:t>
+      </w:r>
+    </w:p>
+    <w:p>
+      <w:r>
+        <w:t>The levels themselves will be made using</w:t>
+      </w:r>
+      <w:r>
+        <w:t xml:space="preserve"> Unity’s </w:t>
+      </w:r>
+      <w:proofErr w:type="spellStart"/>
+      <w:r>
+        <w:t>Tilemap</w:t>
+      </w:r>
+      <w:proofErr w:type="spellEnd"/>
+      <w:r>
+        <w:t xml:space="preserve"> feature. Th</w:t>
+      </w:r>
+      <w:r>
+        <w:t>is allows the creation of</w:t>
+      </w:r>
+      <w:r>
+        <w:t xml:space="preserve"> “tiles” that can be slotted together on a 2D grid to dynamically create 2D levels</w:t>
+      </w:r>
+      <w:r>
+        <w:t>.</w:t>
+      </w:r>
+    </w:p>
+    <w:p/>
+    <w:p>
+      <w:r>
+        <w:br w:type="page"/>
       </w:r>
     </w:p>
     <w:p>
       <w:pPr>
         <w:pStyle w:val="Heading2"/>
       </w:pPr>
-      <w:bookmarkStart w:id="13" w:name="_Toc116306482"/>
-      <w:r>
-        <w:t xml:space="preserve">6.5 </w:t>
-      </w:r>
-      <w:r>
-        <w:t>Players</w:t>
+      <w:bookmarkStart w:id="13" w:name="_Toc117599563"/>
+      <w:r>
+        <w:lastRenderedPageBreak/>
+        <w:t>6.</w:t>
+      </w:r>
+      <w:r>
+        <w:t>5</w:t>
+      </w:r>
+      <w:r>
+        <w:t xml:space="preserve"> </w:t>
+      </w:r>
+      <w:r>
+        <w:t>Actions</w:t>
       </w:r>
       <w:bookmarkEnd w:id="13"/>
     </w:p>
     <w:p>
       <w:r>
-        <w:t>Singleplayer</w:t>
-      </w:r>
-    </w:p>
-    <w:p>
-      <w:pPr>
-        <w:pStyle w:val="Heading2"/>
-      </w:pPr>
-      <w:bookmarkStart w:id="14" w:name="_Toc116306483"/>
-      <w:r>
-        <w:lastRenderedPageBreak/>
-        <w:t xml:space="preserve">6.6 </w:t>
-      </w:r>
-      <w:r>
-        <w:t>Actions</w:t>
-      </w:r>
-      <w:bookmarkEnd w:id="14"/>
-    </w:p>
-    <w:p>
-      <w:r>
-        <w:t>Interact with various world objects</w:t>
-      </w:r>
-      <w:r>
-        <w:br/>
-      </w:r>
-      <w:r>
-        <w:t>Moving around the world space</w:t>
-      </w:r>
-      <w:r>
-        <w:br/>
-        <w:t>Deal damage to enemies</w:t>
-      </w:r>
-      <w:r>
-        <w:br/>
-        <w:t>Receive damage from enemies</w:t>
+        <w:t>The player will be able to do a variety of actions during their gameplay. The most basic of these will be the movement system</w:t>
+      </w:r>
+      <w:r>
+        <w:t>. The player will need to sprint, jump, crouch and slide their way through different levels</w:t>
+      </w:r>
+      <w:r>
+        <w:t>.</w:t>
+      </w:r>
+      <w:r>
+        <w:t xml:space="preserve"> This action will be managed via Unity’s Input Manager</w:t>
+      </w:r>
+      <w:r>
+        <w:t xml:space="preserve">, which has </w:t>
+      </w:r>
+      <w:r>
+        <w:t xml:space="preserve">seamless integration with executing </w:t>
+      </w:r>
+      <w:r>
+        <w:t>movement mechanics out of the box.</w:t>
+      </w:r>
+    </w:p>
+    <w:p>
+      <w:r>
+        <w:t xml:space="preserve">The </w:t>
+      </w:r>
+      <w:r>
+        <w:t xml:space="preserve">player will also have access to 2 other actions they have direct control over: interacting with objects and engaging in combat. </w:t>
+      </w:r>
+      <w:r>
+        <w:t>The way these two features will work under the hood will be effectively identical, using the same Player Interaction script to trigger</w:t>
+      </w:r>
+      <w:r>
+        <w:t xml:space="preserve"> differing effects.</w:t>
+      </w:r>
+    </w:p>
+    <w:p>
+      <w:r>
+        <w:t>Interacting with objects can have varying effects. From simply moving an object out of the way</w:t>
+      </w:r>
+      <w:r>
+        <w:t xml:space="preserve"> or </w:t>
+      </w:r>
+      <w:r>
+        <w:t>opening a box to reveal a powerup (or enemy)</w:t>
+      </w:r>
+      <w:r>
+        <w:t xml:space="preserve"> to activating consoles to change the environment or picking up new weapons. </w:t>
+      </w:r>
+    </w:p>
+    <w:p>
+      <w:r>
+        <w:t xml:space="preserve">Engaging in combat is </w:t>
+      </w:r>
+      <w:r>
+        <w:t>to be simple in function. If the player is in range of an enemy when an attack is executed, that enemy is hit</w:t>
+      </w:r>
+      <w:r>
+        <w:t xml:space="preserve"> by the player’s attack and will have its Hit Points reduced. Enemies can also be stunned by more advanced attacks if they are weaker</w:t>
+      </w:r>
+      <w:r>
+        <w:t xml:space="preserve"> enemy</w:t>
+      </w:r>
+      <w:r>
+        <w:t xml:space="preserve"> forms.</w:t>
+      </w:r>
+    </w:p>
+    <w:p>
+      <w:r>
+        <w:t>Enemies can also interact with the player via use of an</w:t>
+      </w:r>
+      <w:r>
+        <w:t>other interaction where the enemy attempts an attack, and if the player is in a certain radius when the attack is executed, the player’s Hit Points are reduced.</w:t>
+      </w:r>
+      <w:r>
+        <w:t xml:space="preserve"> In addition, stronger enemies such as bosses may get the ability to stun the player</w:t>
+      </w:r>
+      <w:r>
+        <w:t xml:space="preserve"> in some way.</w:t>
       </w:r>
     </w:p>
     <w:p>
@@ -2997,14 +3293,20 @@
           <w:tab w:val="left" w:pos="2328"/>
         </w:tabs>
       </w:pPr>
-      <w:bookmarkStart w:id="15" w:name="_Toc116306484"/>
-      <w:r>
-        <w:t xml:space="preserve">6.7 </w:t>
+      <w:bookmarkStart w:id="14" w:name="_Toc117599564"/>
+      <w:r>
+        <w:t>6.</w:t>
+      </w:r>
+      <w:r>
+        <w:t>6</w:t>
+      </w:r>
+      <w:r>
+        <w:t xml:space="preserve"> </w:t>
       </w:r>
       <w:r>
         <w:t>Objectives</w:t>
       </w:r>
-      <w:bookmarkEnd w:id="15"/>
+      <w:bookmarkEnd w:id="14"/>
       <w:r>
         <w:tab/>
       </w:r>
@@ -3030,53 +3332,53 @@
       <w:pPr>
         <w:pStyle w:val="Heading1"/>
       </w:pPr>
-      <w:bookmarkStart w:id="16" w:name="_Toc116306485"/>
+      <w:bookmarkStart w:id="15" w:name="_Toc117599565"/>
       <w:r>
         <w:t xml:space="preserve">7. </w:t>
       </w:r>
       <w:r>
         <w:t>Graphics</w:t>
       </w:r>
-      <w:bookmarkEnd w:id="16"/>
+      <w:bookmarkEnd w:id="15"/>
     </w:p>
     <w:p>
       <w:pPr>
         <w:pStyle w:val="Heading2"/>
       </w:pPr>
-      <w:bookmarkStart w:id="17" w:name="_Toc116306486"/>
+      <w:bookmarkStart w:id="16" w:name="_Toc117599566"/>
       <w:r>
         <w:t xml:space="preserve">7.1 </w:t>
       </w:r>
       <w:r>
         <w:t>Styles</w:t>
       </w:r>
-      <w:bookmarkEnd w:id="17"/>
+      <w:bookmarkEnd w:id="16"/>
     </w:p>
     <w:p>
       <w:pPr>
         <w:pStyle w:val="Heading2"/>
       </w:pPr>
-      <w:bookmarkStart w:id="18" w:name="_Toc116306487"/>
+      <w:bookmarkStart w:id="17" w:name="_Toc117599567"/>
       <w:r>
         <w:t xml:space="preserve">7.2 </w:t>
       </w:r>
       <w:r>
         <w:t>Fonts</w:t>
       </w:r>
-      <w:bookmarkEnd w:id="18"/>
+      <w:bookmarkEnd w:id="17"/>
     </w:p>
     <w:p>
       <w:pPr>
         <w:pStyle w:val="Heading2"/>
       </w:pPr>
-      <w:bookmarkStart w:id="19" w:name="_Toc116306488"/>
+      <w:bookmarkStart w:id="18" w:name="_Toc117599568"/>
       <w:r>
         <w:t xml:space="preserve">7.3 </w:t>
       </w:r>
       <w:r>
         <w:t>Colours</w:t>
       </w:r>
-      <w:bookmarkEnd w:id="19"/>
+      <w:bookmarkEnd w:id="18"/>
     </w:p>
     <w:p>
       <w:r>
@@ -3113,14 +3415,14 @@
       <w:pPr>
         <w:pStyle w:val="Heading2"/>
       </w:pPr>
-      <w:bookmarkStart w:id="20" w:name="_Toc116306489"/>
+      <w:bookmarkStart w:id="19" w:name="_Toc117599569"/>
       <w:r>
         <w:t xml:space="preserve">7.4 </w:t>
       </w:r>
       <w:r>
         <w:t>Influences</w:t>
       </w:r>
-      <w:bookmarkEnd w:id="20"/>
+      <w:bookmarkEnd w:id="19"/>
     </w:p>
     <w:p>
       <w:r>
@@ -3148,67 +3450,68 @@
       <w:pPr>
         <w:pStyle w:val="Heading1"/>
       </w:pPr>
-      <w:bookmarkStart w:id="21" w:name="_Toc116306491"/>
-      <w:r>
+      <w:bookmarkStart w:id="20" w:name="_Toc117599570"/>
+      <w:r>
+        <w:lastRenderedPageBreak/>
         <w:t>8. Data Storage</w:t>
       </w:r>
-      <w:bookmarkEnd w:id="21"/>
+      <w:bookmarkEnd w:id="20"/>
     </w:p>
     <w:p>
       <w:pPr>
         <w:pStyle w:val="Heading2"/>
       </w:pPr>
-      <w:bookmarkStart w:id="22" w:name="_Toc116306492"/>
+      <w:bookmarkStart w:id="21" w:name="_Toc117599571"/>
       <w:r>
         <w:t>8.1 Local Data</w:t>
       </w:r>
-      <w:bookmarkEnd w:id="22"/>
+      <w:bookmarkEnd w:id="21"/>
     </w:p>
     <w:p>
       <w:pPr>
         <w:pStyle w:val="Heading2"/>
       </w:pPr>
-      <w:bookmarkStart w:id="23" w:name="_Toc116306493"/>
+      <w:bookmarkStart w:id="22" w:name="_Toc117599572"/>
       <w:r>
         <w:t xml:space="preserve">8.2 </w:t>
       </w:r>
       <w:r>
         <w:t>Online Data</w:t>
       </w:r>
-      <w:bookmarkEnd w:id="23"/>
+      <w:bookmarkEnd w:id="22"/>
     </w:p>
     <w:p>
       <w:pPr>
         <w:pStyle w:val="Heading2"/>
       </w:pPr>
-      <w:bookmarkStart w:id="24" w:name="_Toc116306494"/>
+      <w:bookmarkStart w:id="23" w:name="_Toc117599573"/>
       <w:r>
         <w:t xml:space="preserve">8.3 </w:t>
       </w:r>
       <w:r>
         <w:t>Social Data</w:t>
       </w:r>
-      <w:bookmarkEnd w:id="24"/>
+      <w:bookmarkEnd w:id="23"/>
     </w:p>
     <w:p>
       <w:pPr>
         <w:pStyle w:val="Heading2"/>
       </w:pPr>
-      <w:bookmarkStart w:id="25" w:name="_Toc116306495"/>
+      <w:bookmarkStart w:id="24" w:name="_Toc117599574"/>
       <w:r>
         <w:t>8.4 Statistical Data</w:t>
       </w:r>
-      <w:bookmarkEnd w:id="25"/>
+      <w:bookmarkEnd w:id="24"/>
     </w:p>
     <w:p>
       <w:pPr>
         <w:pStyle w:val="Heading2"/>
       </w:pPr>
-      <w:bookmarkStart w:id="26" w:name="_Toc116306496"/>
+      <w:bookmarkStart w:id="25" w:name="_Toc117599575"/>
       <w:r>
         <w:t>8.5 Legal and Ethical Considerations</w:t>
       </w:r>
-      <w:bookmarkEnd w:id="26"/>
+      <w:bookmarkEnd w:id="25"/>
     </w:p>
     <w:p>
       <w:r>
@@ -3229,30 +3532,30 @@
       <w:pPr>
         <w:pStyle w:val="Heading1"/>
       </w:pPr>
-      <w:bookmarkStart w:id="27" w:name="_Toc116306497"/>
+      <w:bookmarkStart w:id="26" w:name="_Toc117599576"/>
       <w:r>
         <w:t xml:space="preserve">9. </w:t>
       </w:r>
       <w:r>
         <w:t>Gameplay</w:t>
       </w:r>
-      <w:bookmarkEnd w:id="27"/>
+      <w:bookmarkEnd w:id="26"/>
     </w:p>
     <w:p>
       <w:pPr>
         <w:pStyle w:val="Heading2"/>
       </w:pPr>
-      <w:bookmarkStart w:id="28" w:name="_Toc116306498"/>
+      <w:bookmarkStart w:id="27" w:name="_Toc117599577"/>
       <w:r>
         <w:t>9.1 Direct Control</w:t>
       </w:r>
-      <w:bookmarkEnd w:id="28"/>
+      <w:bookmarkEnd w:id="27"/>
     </w:p>
     <w:p>
       <w:pPr>
         <w:pStyle w:val="Heading3"/>
       </w:pPr>
-      <w:bookmarkStart w:id="29" w:name="_Toc116306499"/>
+      <w:bookmarkStart w:id="28" w:name="_Toc117599578"/>
       <w:r>
         <w:t>9.1</w:t>
       </w:r>
@@ -3265,7 +3568,7 @@
       <w:r>
         <w:t>Interaction System</w:t>
       </w:r>
-      <w:bookmarkEnd w:id="29"/>
+      <w:bookmarkEnd w:id="28"/>
     </w:p>
     <w:p>
       <w:r>
@@ -3278,14 +3581,19 @@
         <w:t>F</w:t>
       </w:r>
       <w:r>
-        <w:t xml:space="preserve"> will be default keybind</w:t>
-      </w:r>
+        <w:t xml:space="preserve"> will be default </w:t>
+      </w:r>
+      <w:proofErr w:type="spellStart"/>
+      <w:r>
+        <w:t>keybind</w:t>
+      </w:r>
+      <w:proofErr w:type="spellEnd"/>
     </w:p>
     <w:p>
       <w:pPr>
         <w:pStyle w:val="Heading3"/>
       </w:pPr>
-      <w:bookmarkStart w:id="30" w:name="_Toc116306500"/>
+      <w:bookmarkStart w:id="29" w:name="_Toc117599579"/>
       <w:r>
         <w:t>9</w:t>
       </w:r>
@@ -3298,7 +3606,7 @@
       <w:r>
         <w:t>Movement</w:t>
       </w:r>
-      <w:bookmarkEnd w:id="30"/>
+      <w:bookmarkEnd w:id="29"/>
     </w:p>
     <w:p>
       <w:r>
@@ -3309,9 +3617,11 @@
       <w:pPr>
         <w:pStyle w:val="Heading3"/>
       </w:pPr>
+      <w:bookmarkStart w:id="30" w:name="_Toc117599580"/>
       <w:r>
         <w:t>9.1.3 Combat System</w:t>
       </w:r>
+      <w:bookmarkEnd w:id="30"/>
     </w:p>
     <w:p>
       <w:r>
@@ -3322,33 +3632,41 @@
       <w:pPr>
         <w:pStyle w:val="Heading2"/>
       </w:pPr>
+      <w:bookmarkStart w:id="31" w:name="_Toc117599581"/>
       <w:r>
         <w:t>9.2 Indirect Control</w:t>
       </w:r>
+      <w:bookmarkEnd w:id="31"/>
     </w:p>
     <w:p>
       <w:pPr>
         <w:pStyle w:val="Heading2"/>
       </w:pPr>
+      <w:bookmarkStart w:id="32" w:name="_Toc117599582"/>
       <w:r>
         <w:t>9.3 Object Types</w:t>
       </w:r>
+      <w:bookmarkEnd w:id="32"/>
     </w:p>
     <w:p>
       <w:pPr>
         <w:pStyle w:val="Heading2"/>
       </w:pPr>
+      <w:bookmarkStart w:id="33" w:name="_Toc117599583"/>
       <w:r>
         <w:t>9.4 World</w:t>
       </w:r>
+      <w:bookmarkEnd w:id="33"/>
     </w:p>
     <w:p>
       <w:pPr>
         <w:pStyle w:val="Heading1"/>
       </w:pPr>
+      <w:bookmarkStart w:id="34" w:name="_Toc117599584"/>
       <w:r>
         <w:t>10. User Interface</w:t>
       </w:r>
+      <w:bookmarkEnd w:id="34"/>
     </w:p>
     <w:p/>
     <w:p/>

</xml_diff>